<commit_message>
Pending changes exported from your codespace
</commit_message>
<xml_diff>
--- a/knowledge-base/data/IT449_HR Roll back for policy Cancellation v2.1.docx
+++ b/knowledge-base/data/IT449_HR Roll back for policy Cancellation v2.1.docx
@@ -1,6 +1,6 @@
 
 <file path=word/document.xml><?xml version="1.0" encoding="utf-8"?>
-<w:document xmlns:ve="http://schemas.openxmlformats.org/markup-compatibility/2006" xmlns:o="urn:schemas-microsoft-com:office:office" xmlns:r="http://schemas.openxmlformats.org/officeDocument/2006/relationships" xmlns:m="http://schemas.openxmlformats.org/officeDocument/2006/math" xmlns:v="urn:schemas-microsoft-com:vml" xmlns:wp="http://schemas.openxmlformats.org/drawingml/2006/wordprocessingDrawing" xmlns:w10="urn:schemas-microsoft-com:office:word" xmlns:w="http://schemas.openxmlformats.org/wordprocessingml/2006/main" xmlns:wne="http://schemas.microsoft.com/office/word/2006/wordml">
+<w:document xmlns:wpc="http://schemas.microsoft.com/office/word/2010/wordprocessingCanvas" xmlns:cx="http://schemas.microsoft.com/office/drawing/2014/chartex" xmlns:cx1="http://schemas.microsoft.com/office/drawing/2015/9/8/chartex" xmlns:cx2="http://schemas.microsoft.com/office/drawing/2015/10/21/chartex" xmlns:cx3="http://schemas.microsoft.com/office/drawing/2016/5/9/chartex" xmlns:cx4="http://schemas.microsoft.com/office/drawing/2016/5/10/chartex" xmlns:cx5="http://schemas.microsoft.com/office/drawing/2016/5/11/chartex" xmlns:cx6="http://schemas.microsoft.com/office/drawing/2016/5/12/chartex" xmlns:cx7="http://schemas.microsoft.com/office/drawing/2016/5/13/chartex" xmlns:cx8="http://schemas.microsoft.com/office/drawing/2016/5/14/chartex" xmlns:mc="http://schemas.openxmlformats.org/markup-compatibility/2006" xmlns:aink="http://schemas.microsoft.com/office/drawing/2016/ink" xmlns:am3d="http://schemas.microsoft.com/office/drawing/2017/model3d" xmlns:o="urn:schemas-microsoft-com:office:office" xmlns:oel="http://schemas.microsoft.com/office/2019/extlst" xmlns:r="http://schemas.openxmlformats.org/officeDocument/2006/relationships" xmlns:m="http://schemas.openxmlformats.org/officeDocument/2006/math" xmlns:v="urn:schemas-microsoft-com:vml" xmlns:wp14="http://schemas.microsoft.com/office/word/2010/wordprocessingDrawing" xmlns:wp="http://schemas.openxmlformats.org/drawingml/2006/wordprocessingDrawing" xmlns:w10="urn:schemas-microsoft-com:office:word" xmlns:w="http://schemas.openxmlformats.org/wordprocessingml/2006/main" xmlns:w14="http://schemas.microsoft.com/office/word/2010/wordml" xmlns:w15="http://schemas.microsoft.com/office/word/2012/wordml" xmlns:w16cex="http://schemas.microsoft.com/office/word/2018/wordml/cex" xmlns:w16cid="http://schemas.microsoft.com/office/word/2016/wordml/cid" xmlns:w16="http://schemas.microsoft.com/office/word/2018/wordml" xmlns:w16du="http://schemas.microsoft.com/office/word/2023/wordml/word16du" xmlns:w16sdtdh="http://schemas.microsoft.com/office/word/2020/wordml/sdtdatahash" xmlns:w16sdtfl="http://schemas.microsoft.com/office/word/2024/wordml/sdtformatlock" xmlns:w16se="http://schemas.microsoft.com/office/word/2015/wordml/symex" xmlns:wpg="http://schemas.microsoft.com/office/word/2010/wordprocessingGroup" xmlns:wpi="http://schemas.microsoft.com/office/word/2010/wordprocessingInk" xmlns:wne="http://schemas.microsoft.com/office/word/2006/wordml" xmlns:wps="http://schemas.microsoft.com/office/word/2010/wordprocessingShape" mc:Ignorable="w14 w15 w16se w16cid w16 w16cex w16sdtdh w16sdtfl w16du wp14">
   <w:body>
     <w:p>
       <w:pPr>
@@ -320,7 +320,7 @@
         <w:tblCellMar>
           <w:left w:w="227" w:type="dxa"/>
         </w:tblCellMar>
-        <w:tblLook w:val="04A0"/>
+        <w:tblLook w:val="04A0" w:firstRow="1" w:lastRow="0" w:firstColumn="1" w:lastColumn="0" w:noHBand="0" w:noVBand="1"/>
       </w:tblPr>
       <w:tblGrid>
         <w:gridCol w:w="1751"/>
@@ -431,18 +431,18 @@
         <w:t xml:space="preserve">Revision of HR </w:t>
       </w:r>
       <w:r>
-        <w:t xml:space="preserve">Redemption </w:t>
+        <w:t>Redemption During Renewal</w:t>
+      </w:r>
+      <w:r>
+        <w:t xml:space="preserve"> where HR points to be </w:t>
       </w:r>
       <w:proofErr w:type="gramStart"/>
       <w:r>
-        <w:t>During</w:t>
+        <w:t>utilize</w:t>
       </w:r>
       <w:proofErr w:type="gramEnd"/>
       <w:r>
-        <w:t xml:space="preserve"> Renewal</w:t>
-      </w:r>
-      <w:r>
-        <w:t xml:space="preserve"> where HR points to be utilize in </w:t>
+        <w:t xml:space="preserve"> in </w:t>
       </w:r>
       <w:r>
         <w:rPr>
@@ -815,7 +815,7 @@
       <w:tblPr>
         <w:tblpPr w:leftFromText="180" w:rightFromText="180" w:vertAnchor="text" w:horzAnchor="margin" w:tblpXSpec="right" w:tblpY="104"/>
         <w:tblW w:w="7369" w:type="dxa"/>
-        <w:tblLook w:val="04A0"/>
+        <w:tblLook w:val="04A0" w:firstRow="1" w:lastRow="0" w:firstColumn="1" w:lastColumn="0" w:noHBand="0" w:noVBand="1"/>
       </w:tblPr>
       <w:tblGrid>
         <w:gridCol w:w="2506"/>
@@ -2046,7 +2046,7 @@
       <w:tblPr>
         <w:tblW w:w="4900" w:type="dxa"/>
         <w:tblInd w:w="-10" w:type="dxa"/>
-        <w:tblLook w:val="04A0"/>
+        <w:tblLook w:val="04A0" w:firstRow="1" w:lastRow="0" w:firstColumn="1" w:lastColumn="0" w:noHBand="0" w:noVBand="1"/>
       </w:tblPr>
       <w:tblGrid>
         <w:gridCol w:w="2020"/>
@@ -3137,7 +3137,7 @@
           <w:lang w:bidi="hi-IN"/>
         </w:rPr>
         <w:drawing>
-          <wp:inline distT="0" distB="0" distL="0" distR="0">
+          <wp:inline distT="0" distB="0" distL="0" distR="0" wp14:anchorId="574EED6A" wp14:editId="09F6D9FF">
             <wp:extent cx="6099559" cy="1181100"/>
             <wp:effectExtent l="0" t="0" r="0" b="0"/>
             <wp:docPr id="2" name="Picture 2"/>
@@ -3152,7 +3152,7 @@
                     <pic:cNvPicPr/>
                   </pic:nvPicPr>
                   <pic:blipFill>
-                    <a:blip r:embed="rId12" cstate="print"/>
+                    <a:blip r:embed="rId14" cstate="print"/>
                     <a:stretch>
                       <a:fillRect/>
                     </a:stretch>
@@ -3233,7 +3233,7 @@
           <w:lang w:bidi="hi-IN"/>
         </w:rPr>
         <w:drawing>
-          <wp:inline distT="0" distB="0" distL="0" distR="0">
+          <wp:inline distT="0" distB="0" distL="0" distR="0" wp14:anchorId="5E15C0FC" wp14:editId="039969FA">
             <wp:extent cx="5731510" cy="3222625"/>
             <wp:effectExtent l="0" t="0" r="2540" b="0"/>
             <wp:docPr id="1" name="Picture 2"/>
@@ -3245,268 +3245,6 @@
                 <pic:pic xmlns:pic="http://schemas.openxmlformats.org/drawingml/2006/picture">
                   <pic:nvPicPr>
                     <pic:cNvPr id="3" name="Picture 2"/>
-                    <pic:cNvPicPr>
-                      <a:picLocks noChangeAspect="1"/>
-                    </pic:cNvPicPr>
-                  </pic:nvPicPr>
-                  <pic:blipFill>
-                    <a:blip r:embed="rId13" cstate="print"/>
-                    <a:stretch>
-                      <a:fillRect/>
-                    </a:stretch>
-                  </pic:blipFill>
-                  <pic:spPr>
-                    <a:xfrm>
-                      <a:off x="0" y="0"/>
-                      <a:ext cx="5731510" cy="3222625"/>
-                    </a:xfrm>
-                    <a:prstGeom prst="rect">
-                      <a:avLst/>
-                    </a:prstGeom>
-                  </pic:spPr>
-                </pic:pic>
-              </a:graphicData>
-            </a:graphic>
-          </wp:inline>
-        </w:drawing>
-      </w:r>
-    </w:p>
-    <w:p>
-      <w:pPr>
-        <w:pStyle w:val="ListParagraph"/>
-        <w:spacing w:after="0" w:line="240" w:lineRule="auto"/>
-        <w:rPr>
-          <w:rFonts w:eastAsia="Times New Roman"/>
-        </w:rPr>
-      </w:pPr>
-    </w:p>
-    <w:p>
-      <w:pPr>
-        <w:pStyle w:val="ListParagraph"/>
-        <w:spacing w:after="0" w:line="240" w:lineRule="auto"/>
-        <w:rPr>
-          <w:rFonts w:eastAsia="Times New Roman"/>
-        </w:rPr>
-      </w:pPr>
-    </w:p>
-    <w:p>
-      <w:pPr>
-        <w:pStyle w:val="ListParagraph"/>
-        <w:spacing w:after="0" w:line="240" w:lineRule="auto"/>
-        <w:rPr>
-          <w:rFonts w:eastAsia="Times New Roman"/>
-        </w:rPr>
-      </w:pPr>
-    </w:p>
-    <w:p>
-      <w:pPr>
-        <w:pStyle w:val="ListParagraph"/>
-        <w:spacing w:after="0" w:line="240" w:lineRule="auto"/>
-        <w:rPr>
-          <w:rFonts w:eastAsia="Times New Roman"/>
-        </w:rPr>
-      </w:pPr>
-    </w:p>
-    <w:p>
-      <w:pPr>
-        <w:pStyle w:val="ListParagraph"/>
-        <w:spacing w:after="0" w:line="240" w:lineRule="auto"/>
-        <w:rPr>
-          <w:rFonts w:eastAsia="Times New Roman"/>
-        </w:rPr>
-      </w:pPr>
-    </w:p>
-    <w:p>
-      <w:pPr>
-        <w:pStyle w:val="ListParagraph"/>
-        <w:spacing w:after="0" w:line="240" w:lineRule="auto"/>
-        <w:rPr>
-          <w:rFonts w:eastAsia="Times New Roman"/>
-        </w:rPr>
-      </w:pPr>
-    </w:p>
-    <w:p>
-      <w:pPr>
-        <w:pStyle w:val="ListParagraph"/>
-        <w:spacing w:after="0" w:line="240" w:lineRule="auto"/>
-        <w:rPr>
-          <w:rFonts w:eastAsia="Times New Roman"/>
-        </w:rPr>
-      </w:pPr>
-    </w:p>
-    <w:p>
-      <w:pPr>
-        <w:pStyle w:val="ListParagraph"/>
-        <w:spacing w:after="0" w:line="240" w:lineRule="auto"/>
-        <w:rPr>
-          <w:rFonts w:eastAsia="Times New Roman"/>
-        </w:rPr>
-      </w:pPr>
-    </w:p>
-    <w:p>
-      <w:pPr>
-        <w:pStyle w:val="ListParagraph"/>
-        <w:spacing w:after="0" w:line="240" w:lineRule="auto"/>
-        <w:rPr>
-          <w:rFonts w:eastAsia="Times New Roman"/>
-        </w:rPr>
-      </w:pPr>
-    </w:p>
-    <w:p>
-      <w:pPr>
-        <w:pStyle w:val="ListParagraph"/>
-        <w:spacing w:after="0" w:line="240" w:lineRule="auto"/>
-        <w:rPr>
-          <w:rFonts w:eastAsia="Times New Roman"/>
-        </w:rPr>
-      </w:pPr>
-    </w:p>
-    <w:p>
-      <w:pPr>
-        <w:pStyle w:val="ListParagraph"/>
-        <w:spacing w:after="0" w:line="240" w:lineRule="auto"/>
-        <w:rPr>
-          <w:rFonts w:eastAsia="Times New Roman"/>
-        </w:rPr>
-      </w:pPr>
-    </w:p>
-    <w:p>
-      <w:pPr>
-        <w:pStyle w:val="ListParagraph"/>
-        <w:spacing w:after="0" w:line="240" w:lineRule="auto"/>
-        <w:rPr>
-          <w:rFonts w:eastAsia="Times New Roman"/>
-        </w:rPr>
-      </w:pPr>
-    </w:p>
-    <w:p>
-      <w:pPr>
-        <w:pStyle w:val="ListParagraph"/>
-        <w:numPr>
-          <w:ilvl w:val="0"/>
-          <w:numId w:val="26"/>
-        </w:numPr>
-        <w:spacing w:after="0" w:line="240" w:lineRule="auto"/>
-        <w:rPr>
-          <w:rFonts w:eastAsia="Times New Roman"/>
-          <w:highlight w:val="yellow"/>
-        </w:rPr>
-      </w:pPr>
-      <w:r>
-        <w:rPr>
-          <w:rFonts w:eastAsia="Times New Roman"/>
-          <w:highlight w:val="yellow"/>
-        </w:rPr>
-        <w:t xml:space="preserve">Seller Portal snap </w:t>
-      </w:r>
-      <w:r>
-        <w:rPr>
-          <w:rFonts w:eastAsia="Times New Roman"/>
-          <w:highlight w:val="yellow"/>
-        </w:rPr>
-        <w:t>–</w:t>
-      </w:r>
-    </w:p>
-    <w:p>
-      <w:pPr>
-        <w:pStyle w:val="ListParagraph"/>
-        <w:spacing w:after="0" w:line="240" w:lineRule="auto"/>
-        <w:rPr>
-          <w:rFonts w:eastAsia="Times New Roman"/>
-          <w:highlight w:val="yellow"/>
-        </w:rPr>
-      </w:pPr>
-    </w:p>
-    <w:p>
-      <w:pPr>
-        <w:pStyle w:val="ListParagraph"/>
-        <w:spacing w:after="0" w:line="240" w:lineRule="auto"/>
-        <w:rPr>
-          <w:rFonts w:eastAsia="Times New Roman"/>
-          <w:highlight w:val="yellow"/>
-        </w:rPr>
-      </w:pPr>
-      <w:r>
-        <w:rPr>
-          <w:noProof/>
-          <w:lang w:bidi="hi-IN"/>
-        </w:rPr>
-        <w:drawing>
-          <wp:inline distT="0" distB="0" distL="0" distR="0">
-            <wp:extent cx="5731510" cy="3222625"/>
-            <wp:effectExtent l="0" t="0" r="2540" b="0"/>
-            <wp:docPr id="6" name="Picture 5"/>
-            <wp:cNvGraphicFramePr>
-              <a:graphicFrameLocks xmlns:a="http://schemas.openxmlformats.org/drawingml/2006/main" noChangeAspect="1"/>
-            </wp:cNvGraphicFramePr>
-            <a:graphic xmlns:a="http://schemas.openxmlformats.org/drawingml/2006/main">
-              <a:graphicData uri="http://schemas.openxmlformats.org/drawingml/2006/picture">
-                <pic:pic xmlns:pic="http://schemas.openxmlformats.org/drawingml/2006/picture">
-                  <pic:nvPicPr>
-                    <pic:cNvPr id="6" name="Picture 5"/>
-                    <pic:cNvPicPr>
-                      <a:picLocks noChangeAspect="1"/>
-                    </pic:cNvPicPr>
-                  </pic:nvPicPr>
-                  <pic:blipFill>
-                    <a:blip r:embed="rId14" cstate="print"/>
-                    <a:stretch>
-                      <a:fillRect/>
-                    </a:stretch>
-                  </pic:blipFill>
-                  <pic:spPr>
-                    <a:xfrm>
-                      <a:off x="0" y="0"/>
-                      <a:ext cx="5731510" cy="3222625"/>
-                    </a:xfrm>
-                    <a:prstGeom prst="rect">
-                      <a:avLst/>
-                    </a:prstGeom>
-                  </pic:spPr>
-                </pic:pic>
-              </a:graphicData>
-            </a:graphic>
-          </wp:inline>
-        </w:drawing>
-      </w:r>
-    </w:p>
-    <w:p>
-      <w:pPr>
-        <w:pStyle w:val="ListParagraph"/>
-        <w:spacing w:after="0" w:line="240" w:lineRule="auto"/>
-        <w:rPr>
-          <w:rFonts w:eastAsia="Times New Roman"/>
-          <w:highlight w:val="yellow"/>
-        </w:rPr>
-      </w:pPr>
-    </w:p>
-    <w:p>
-      <w:pPr>
-        <w:pStyle w:val="ListParagraph"/>
-        <w:spacing w:after="0" w:line="240" w:lineRule="auto"/>
-        <w:rPr>
-          <w:rFonts w:eastAsia="Times New Roman"/>
-          <w:highlight w:val="yellow"/>
-        </w:rPr>
-      </w:pPr>
-      <w:r>
-        <w:rPr>
-          <w:noProof/>
-          <w:lang w:bidi="hi-IN"/>
-        </w:rPr>
-        <w:drawing>
-          <wp:inline distT="0" distB="0" distL="0" distR="0">
-            <wp:extent cx="5731510" cy="3222625"/>
-            <wp:effectExtent l="0" t="0" r="2540" b="0"/>
-            <wp:docPr id="4" name="Picture 6"/>
-            <wp:cNvGraphicFramePr>
-              <a:graphicFrameLocks xmlns:a="http://schemas.openxmlformats.org/drawingml/2006/main" noChangeAspect="1"/>
-            </wp:cNvGraphicFramePr>
-            <a:graphic xmlns:a="http://schemas.openxmlformats.org/drawingml/2006/main">
-              <a:graphicData uri="http://schemas.openxmlformats.org/drawingml/2006/picture">
-                <pic:pic xmlns:pic="http://schemas.openxmlformats.org/drawingml/2006/picture">
-                  <pic:nvPicPr>
-                    <pic:cNvPr id="7" name="Picture 6"/>
                     <pic:cNvPicPr>
                       <a:picLocks noChangeAspect="1"/>
                     </pic:cNvPicPr>
@@ -3539,7 +3277,6 @@
         <w:spacing w:after="0" w:line="240" w:lineRule="auto"/>
         <w:rPr>
           <w:rFonts w:eastAsia="Times New Roman"/>
-          <w:highlight w:val="yellow"/>
         </w:rPr>
       </w:pPr>
     </w:p>
@@ -3549,6 +3286,143 @@
         <w:spacing w:after="0" w:line="240" w:lineRule="auto"/>
         <w:rPr>
           <w:rFonts w:eastAsia="Times New Roman"/>
+        </w:rPr>
+      </w:pPr>
+    </w:p>
+    <w:p>
+      <w:pPr>
+        <w:pStyle w:val="ListParagraph"/>
+        <w:spacing w:after="0" w:line="240" w:lineRule="auto"/>
+        <w:rPr>
+          <w:rFonts w:eastAsia="Times New Roman"/>
+        </w:rPr>
+      </w:pPr>
+    </w:p>
+    <w:p>
+      <w:pPr>
+        <w:pStyle w:val="ListParagraph"/>
+        <w:spacing w:after="0" w:line="240" w:lineRule="auto"/>
+        <w:rPr>
+          <w:rFonts w:eastAsia="Times New Roman"/>
+        </w:rPr>
+      </w:pPr>
+    </w:p>
+    <w:p>
+      <w:pPr>
+        <w:pStyle w:val="ListParagraph"/>
+        <w:spacing w:after="0" w:line="240" w:lineRule="auto"/>
+        <w:rPr>
+          <w:rFonts w:eastAsia="Times New Roman"/>
+        </w:rPr>
+      </w:pPr>
+    </w:p>
+    <w:p>
+      <w:pPr>
+        <w:pStyle w:val="ListParagraph"/>
+        <w:spacing w:after="0" w:line="240" w:lineRule="auto"/>
+        <w:rPr>
+          <w:rFonts w:eastAsia="Times New Roman"/>
+        </w:rPr>
+      </w:pPr>
+    </w:p>
+    <w:p>
+      <w:pPr>
+        <w:pStyle w:val="ListParagraph"/>
+        <w:spacing w:after="0" w:line="240" w:lineRule="auto"/>
+        <w:rPr>
+          <w:rFonts w:eastAsia="Times New Roman"/>
+        </w:rPr>
+      </w:pPr>
+    </w:p>
+    <w:p>
+      <w:pPr>
+        <w:pStyle w:val="ListParagraph"/>
+        <w:spacing w:after="0" w:line="240" w:lineRule="auto"/>
+        <w:rPr>
+          <w:rFonts w:eastAsia="Times New Roman"/>
+        </w:rPr>
+      </w:pPr>
+    </w:p>
+    <w:p>
+      <w:pPr>
+        <w:pStyle w:val="ListParagraph"/>
+        <w:spacing w:after="0" w:line="240" w:lineRule="auto"/>
+        <w:rPr>
+          <w:rFonts w:eastAsia="Times New Roman"/>
+        </w:rPr>
+      </w:pPr>
+    </w:p>
+    <w:p>
+      <w:pPr>
+        <w:pStyle w:val="ListParagraph"/>
+        <w:spacing w:after="0" w:line="240" w:lineRule="auto"/>
+        <w:rPr>
+          <w:rFonts w:eastAsia="Times New Roman"/>
+        </w:rPr>
+      </w:pPr>
+    </w:p>
+    <w:p>
+      <w:pPr>
+        <w:pStyle w:val="ListParagraph"/>
+        <w:spacing w:after="0" w:line="240" w:lineRule="auto"/>
+        <w:rPr>
+          <w:rFonts w:eastAsia="Times New Roman"/>
+        </w:rPr>
+      </w:pPr>
+    </w:p>
+    <w:p>
+      <w:pPr>
+        <w:pStyle w:val="ListParagraph"/>
+        <w:spacing w:after="0" w:line="240" w:lineRule="auto"/>
+        <w:rPr>
+          <w:rFonts w:eastAsia="Times New Roman"/>
+        </w:rPr>
+      </w:pPr>
+    </w:p>
+    <w:p>
+      <w:pPr>
+        <w:pStyle w:val="ListParagraph"/>
+        <w:numPr>
+          <w:ilvl w:val="0"/>
+          <w:numId w:val="26"/>
+        </w:numPr>
+        <w:spacing w:after="0" w:line="240" w:lineRule="auto"/>
+        <w:rPr>
+          <w:rFonts w:eastAsia="Times New Roman"/>
+          <w:highlight w:val="yellow"/>
+        </w:rPr>
+      </w:pPr>
+      <w:r>
+        <w:rPr>
+          <w:rFonts w:eastAsia="Times New Roman"/>
+          <w:highlight w:val="yellow"/>
+        </w:rPr>
+        <w:t xml:space="preserve">Seller Portal snap </w:t>
+      </w:r>
+      <w:r>
+        <w:rPr>
+          <w:rFonts w:eastAsia="Times New Roman"/>
+          <w:highlight w:val="yellow"/>
+        </w:rPr>
+        <w:t>–</w:t>
+      </w:r>
+    </w:p>
+    <w:p>
+      <w:pPr>
+        <w:pStyle w:val="ListParagraph"/>
+        <w:spacing w:after="0" w:line="240" w:lineRule="auto"/>
+        <w:rPr>
+          <w:rFonts w:eastAsia="Times New Roman"/>
+          <w:highlight w:val="yellow"/>
+        </w:rPr>
+      </w:pPr>
+    </w:p>
+    <w:p>
+      <w:pPr>
+        <w:pStyle w:val="ListParagraph"/>
+        <w:spacing w:after="0" w:line="240" w:lineRule="auto"/>
+        <w:rPr>
+          <w:rFonts w:eastAsia="Times New Roman"/>
           <w:highlight w:val="yellow"/>
         </w:rPr>
       </w:pPr>
@@ -3557,12 +3431,11 @@
           <w:noProof/>
           <w:lang w:bidi="hi-IN"/>
         </w:rPr>
-        <w:lastRenderedPageBreak/>
         <w:drawing>
-          <wp:inline distT="0" distB="0" distL="0" distR="0">
+          <wp:inline distT="0" distB="0" distL="0" distR="0" wp14:anchorId="2F835AE9" wp14:editId="5D43743C">
             <wp:extent cx="5731510" cy="3222625"/>
             <wp:effectExtent l="0" t="0" r="2540" b="0"/>
-            <wp:docPr id="5" name="Picture 7"/>
+            <wp:docPr id="6" name="Picture 5"/>
             <wp:cNvGraphicFramePr>
               <a:graphicFrameLocks xmlns:a="http://schemas.openxmlformats.org/drawingml/2006/main" noChangeAspect="1"/>
             </wp:cNvGraphicFramePr>
@@ -3570,7 +3443,7 @@
               <a:graphicData uri="http://schemas.openxmlformats.org/drawingml/2006/picture">
                 <pic:pic xmlns:pic="http://schemas.openxmlformats.org/drawingml/2006/picture">
                   <pic:nvPicPr>
-                    <pic:cNvPr id="8" name="Picture 7"/>
+                    <pic:cNvPr id="6" name="Picture 5"/>
                     <pic:cNvPicPr>
                       <a:picLocks noChangeAspect="1"/>
                     </pic:cNvPicPr>
@@ -3616,6 +3489,133 @@
           <w:highlight w:val="yellow"/>
         </w:rPr>
       </w:pPr>
+      <w:r>
+        <w:rPr>
+          <w:noProof/>
+          <w:lang w:bidi="hi-IN"/>
+        </w:rPr>
+        <w:drawing>
+          <wp:inline distT="0" distB="0" distL="0" distR="0" wp14:anchorId="7FCF0898" wp14:editId="4489B783">
+            <wp:extent cx="5731510" cy="3222625"/>
+            <wp:effectExtent l="0" t="0" r="2540" b="0"/>
+            <wp:docPr id="4" name="Picture 6"/>
+            <wp:cNvGraphicFramePr>
+              <a:graphicFrameLocks xmlns:a="http://schemas.openxmlformats.org/drawingml/2006/main" noChangeAspect="1"/>
+            </wp:cNvGraphicFramePr>
+            <a:graphic xmlns:a="http://schemas.openxmlformats.org/drawingml/2006/main">
+              <a:graphicData uri="http://schemas.openxmlformats.org/drawingml/2006/picture">
+                <pic:pic xmlns:pic="http://schemas.openxmlformats.org/drawingml/2006/picture">
+                  <pic:nvPicPr>
+                    <pic:cNvPr id="7" name="Picture 6"/>
+                    <pic:cNvPicPr>
+                      <a:picLocks noChangeAspect="1"/>
+                    </pic:cNvPicPr>
+                  </pic:nvPicPr>
+                  <pic:blipFill>
+                    <a:blip r:embed="rId17" cstate="print"/>
+                    <a:stretch>
+                      <a:fillRect/>
+                    </a:stretch>
+                  </pic:blipFill>
+                  <pic:spPr>
+                    <a:xfrm>
+                      <a:off x="0" y="0"/>
+                      <a:ext cx="5731510" cy="3222625"/>
+                    </a:xfrm>
+                    <a:prstGeom prst="rect">
+                      <a:avLst/>
+                    </a:prstGeom>
+                  </pic:spPr>
+                </pic:pic>
+              </a:graphicData>
+            </a:graphic>
+          </wp:inline>
+        </w:drawing>
+      </w:r>
+    </w:p>
+    <w:p>
+      <w:pPr>
+        <w:pStyle w:val="ListParagraph"/>
+        <w:spacing w:after="0" w:line="240" w:lineRule="auto"/>
+        <w:rPr>
+          <w:rFonts w:eastAsia="Times New Roman"/>
+          <w:highlight w:val="yellow"/>
+        </w:rPr>
+      </w:pPr>
+    </w:p>
+    <w:p>
+      <w:pPr>
+        <w:pStyle w:val="ListParagraph"/>
+        <w:spacing w:after="0" w:line="240" w:lineRule="auto"/>
+        <w:rPr>
+          <w:rFonts w:eastAsia="Times New Roman"/>
+          <w:highlight w:val="yellow"/>
+        </w:rPr>
+      </w:pPr>
+      <w:r>
+        <w:rPr>
+          <w:noProof/>
+          <w:lang w:bidi="hi-IN"/>
+        </w:rPr>
+        <w:lastRenderedPageBreak/>
+        <w:drawing>
+          <wp:inline distT="0" distB="0" distL="0" distR="0" wp14:anchorId="72520603" wp14:editId="4FBD90BB">
+            <wp:extent cx="5731510" cy="3222625"/>
+            <wp:effectExtent l="0" t="0" r="2540" b="0"/>
+            <wp:docPr id="5" name="Picture 7"/>
+            <wp:cNvGraphicFramePr>
+              <a:graphicFrameLocks xmlns:a="http://schemas.openxmlformats.org/drawingml/2006/main" noChangeAspect="1"/>
+            </wp:cNvGraphicFramePr>
+            <a:graphic xmlns:a="http://schemas.openxmlformats.org/drawingml/2006/main">
+              <a:graphicData uri="http://schemas.openxmlformats.org/drawingml/2006/picture">
+                <pic:pic xmlns:pic="http://schemas.openxmlformats.org/drawingml/2006/picture">
+                  <pic:nvPicPr>
+                    <pic:cNvPr id="8" name="Picture 7"/>
+                    <pic:cNvPicPr>
+                      <a:picLocks noChangeAspect="1"/>
+                    </pic:cNvPicPr>
+                  </pic:nvPicPr>
+                  <pic:blipFill>
+                    <a:blip r:embed="rId18" cstate="print"/>
+                    <a:stretch>
+                      <a:fillRect/>
+                    </a:stretch>
+                  </pic:blipFill>
+                  <pic:spPr>
+                    <a:xfrm>
+                      <a:off x="0" y="0"/>
+                      <a:ext cx="5731510" cy="3222625"/>
+                    </a:xfrm>
+                    <a:prstGeom prst="rect">
+                      <a:avLst/>
+                    </a:prstGeom>
+                  </pic:spPr>
+                </pic:pic>
+              </a:graphicData>
+            </a:graphic>
+          </wp:inline>
+        </w:drawing>
+      </w:r>
+    </w:p>
+    <w:p>
+      <w:pPr>
+        <w:pStyle w:val="ListParagraph"/>
+        <w:spacing w:after="0" w:line="240" w:lineRule="auto"/>
+        <w:rPr>
+          <w:rFonts w:eastAsia="Times New Roman"/>
+          <w:highlight w:val="yellow"/>
+        </w:rPr>
+      </w:pPr>
+    </w:p>
+    <w:p>
+      <w:pPr>
+        <w:pStyle w:val="ListParagraph"/>
+        <w:spacing w:after="0" w:line="240" w:lineRule="auto"/>
+        <w:rPr>
+          <w:rFonts w:eastAsia="Times New Roman"/>
+          <w:highlight w:val="yellow"/>
+        </w:rPr>
+      </w:pPr>
     </w:p>
     <w:p>
       <w:pPr>
@@ -3671,7 +3671,7 @@
           <w:lang w:bidi="hi-IN"/>
         </w:rPr>
         <w:drawing>
-          <wp:inline distT="0" distB="0" distL="0" distR="0">
+          <wp:inline distT="0" distB="0" distL="0" distR="0" wp14:anchorId="366648A6" wp14:editId="0CFDE5AB">
             <wp:extent cx="5930265" cy="3159760"/>
             <wp:effectExtent l="0" t="0" r="0" b="2540"/>
             <wp:docPr id="8" name="Picture 8"/>
@@ -3688,10 +3688,10 @@
                     </pic:cNvPicPr>
                   </pic:nvPicPr>
                   <pic:blipFill>
-                    <a:blip r:embed="rId17" cstate="print">
+                    <a:blip r:embed="rId19" cstate="print">
                       <a:extLst>
                         <a:ext uri="{28A0092B-C50C-407E-A947-70E740481C1C}">
-                          <a14:useLocalDpi xmlns:a14="http://schemas.microsoft.com/office/drawing/2010/main" xmlns:wps="http://schemas.microsoft.com/office/word/2010/wordprocessingShape" xmlns:wpi="http://schemas.microsoft.com/office/word/2010/wordprocessingInk" xmlns:wpg="http://schemas.microsoft.com/office/word/2010/wordprocessingGroup" xmlns:w16se="http://schemas.microsoft.com/office/word/2015/wordml/symex" xmlns:w15="http://schemas.microsoft.com/office/word/2012/wordml" xmlns:w14="http://schemas.microsoft.com/office/word/2010/wordml" xmlns:w="http://schemas.openxmlformats.org/wordprocessingml/2006/main" xmlns:w10="urn:schemas-microsoft-com:office:word" xmlns:wp14="http://schemas.microsoft.com/office/word/2010/wordprocessingDrawing" xmlns:v="urn:schemas-microsoft-com:vml" xmlns:o="urn:schemas-microsoft-com:office:office" xmlns:mc="http://schemas.openxmlformats.org/markup-compatibility/2006" xmlns:cx1="http://schemas.microsoft.com/office/drawing/2015/9/8/chartex" xmlns:cx="http://schemas.microsoft.com/office/drawing/2014/chartex" xmlns:wpc="http://schemas.microsoft.com/office/word/2010/wordprocessingCanvas" xmlns="" val="0"/>
+                          <a14:useLocalDpi xmlns:a14="http://schemas.microsoft.com/office/drawing/2010/main" val="0"/>
                         </a:ext>
                       </a:extLst>
                     </a:blip>
@@ -4037,7 +4037,7 @@
           <w:lang w:bidi="hi-IN"/>
         </w:rPr>
         <w:drawing>
-          <wp:inline distT="0" distB="0" distL="0" distR="0">
+          <wp:inline distT="0" distB="0" distL="0" distR="0" wp14:anchorId="0360910A" wp14:editId="2AA8DDCA">
             <wp:extent cx="4752975" cy="2454949"/>
             <wp:effectExtent l="0" t="0" r="0" b="2540"/>
             <wp:docPr id="3" name="Picture 3"/>
@@ -4052,7 +4052,7 @@
                     <pic:cNvPicPr/>
                   </pic:nvPicPr>
                   <pic:blipFill>
-                    <a:blip r:embed="rId18" cstate="print"/>
+                    <a:blip r:embed="rId20" cstate="print"/>
                     <a:stretch>
                       <a:fillRect/>
                     </a:stretch>
@@ -4241,7 +4241,7 @@
           <w:noProof/>
           <w:lang w:val="en-IN" w:eastAsia="en-IN"/>
         </w:rPr>
-        <w:pict>
+        <w:pict w14:anchorId="2B5147DB">
           <v:shapetype id="_x0000_t34" coordsize="21600,21600" o:spt="34" o:oned="t" adj="10800" path="m,l@0,0@0,21600,21600,21600e" filled="f">
             <v:stroke joinstyle="miter"/>
             <v:formulas>
@@ -4253,7 +4253,7 @@
             </v:handles>
             <o:lock v:ext="edit" shapetype="t"/>
           </v:shapetype>
-          <v:shape id="Elbow Connector 12" o:spid="_x0000_s1026" type="#_x0000_t34" style="position:absolute;left:0;text-align:left;margin-left:-3.75pt;margin-top:20.55pt;width:32.25pt;height:107.25pt;flip:x;z-index:251659264;visibility:visible;mso-position-horizontal-relative:margin;mso-width-relative:margin;mso-height-relative:margin" o:gfxdata="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" adj="38428" strokecolor="#4472c4 [3204]" strokeweight=".5pt">
+          <v:shape id="Elbow Connector 12" o:spid="_x0000_s2050" type="#_x0000_t34" style="position:absolute;left:0;text-align:left;margin-left:-3.75pt;margin-top:20.55pt;width:32.25pt;height:107.25pt;flip:x;z-index:251659264;visibility:visible;mso-position-horizontal-relative:margin;mso-width-relative:margin;mso-height-relative:margin" o:gfxdata="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" adj="38428" strokecolor="#4472c4 [3204]" strokeweight=".5pt">
             <v:stroke endarrow="block"/>
             <w10:wrap anchorx="margin"/>
           </v:shape>
@@ -4706,7 +4706,7 @@
         <w:tblStyle w:val="TableGrid"/>
         <w:tblW w:w="0" w:type="auto"/>
         <w:tblInd w:w="1512" w:type="dxa"/>
-        <w:tblLook w:val="04A0"/>
+        <w:tblLook w:val="04A0" w:firstRow="1" w:lastRow="0" w:firstColumn="1" w:lastColumn="0" w:noHBand="0" w:noVBand="1"/>
       </w:tblPr>
       <w:tblGrid>
         <w:gridCol w:w="3586"/>
@@ -5593,7 +5593,7 @@
         <w:tblStyle w:val="TableGrid"/>
         <w:tblW w:w="0" w:type="auto"/>
         <w:tblInd w:w="792" w:type="dxa"/>
-        <w:tblLook w:val="04A0"/>
+        <w:tblLook w:val="04A0" w:firstRow="1" w:lastRow="0" w:firstColumn="1" w:lastColumn="0" w:noHBand="0" w:noVBand="1"/>
       </w:tblPr>
       <w:tblGrid>
         <w:gridCol w:w="1175"/>
@@ -5823,7 +5823,7 @@
           <w:lang w:bidi="hi-IN"/>
         </w:rPr>
         <w:drawing>
-          <wp:inline distT="0" distB="0" distL="0" distR="0">
+          <wp:inline distT="0" distB="0" distL="0" distR="0" wp14:anchorId="683E5C3F" wp14:editId="3B65C5DD">
             <wp:extent cx="4959350" cy="2561669"/>
             <wp:effectExtent l="0" t="0" r="0" b="0"/>
             <wp:docPr id="11" name="Picture 11"/>
@@ -5838,7 +5838,7 @@
                     <pic:cNvPicPr/>
                   </pic:nvPicPr>
                   <pic:blipFill>
-                    <a:blip r:embed="rId18" cstate="print"/>
+                    <a:blip r:embed="rId20" cstate="print"/>
                     <a:stretch>
                       <a:fillRect/>
                     </a:stretch>
@@ -6048,7 +6048,7 @@
         <w:tblStyle w:val="TableGrid"/>
         <w:tblW w:w="8417" w:type="dxa"/>
         <w:tblInd w:w="792" w:type="dxa"/>
-        <w:tblLook w:val="04A0"/>
+        <w:tblLook w:val="04A0" w:firstRow="1" w:lastRow="0" w:firstColumn="1" w:lastColumn="0" w:noHBand="0" w:noVBand="1"/>
       </w:tblPr>
       <w:tblGrid>
         <w:gridCol w:w="2328"/>
@@ -6878,7 +6878,7 @@
           <w:lang w:bidi="hi-IN"/>
         </w:rPr>
         <w:drawing>
-          <wp:inline distT="0" distB="0" distL="0" distR="0">
+          <wp:inline distT="0" distB="0" distL="0" distR="0" wp14:anchorId="4A64751E" wp14:editId="0AEDE4D5">
             <wp:extent cx="4590854" cy="2581275"/>
             <wp:effectExtent l="0" t="0" r="635" b="0"/>
             <wp:docPr id="7" name="Picture 7"/>
@@ -6893,7 +6893,7 @@
                     <pic:cNvPicPr/>
                   </pic:nvPicPr>
                   <pic:blipFill>
-                    <a:blip r:embed="rId19" cstate="print"/>
+                    <a:blip r:embed="rId21" cstate="print"/>
                     <a:stretch>
                       <a:fillRect/>
                     </a:stretch>
@@ -8537,7 +8537,7 @@
         <w:tblStyle w:val="TableGrid"/>
         <w:tblW w:w="9085" w:type="dxa"/>
         <w:tblInd w:w="265" w:type="dxa"/>
-        <w:tblLook w:val="04A0"/>
+        <w:tblLook w:val="04A0" w:firstRow="1" w:lastRow="0" w:firstColumn="1" w:lastColumn="0" w:noHBand="0" w:noVBand="1"/>
       </w:tblPr>
       <w:tblGrid>
         <w:gridCol w:w="810"/>
@@ -8665,7 +8665,7 @@
               <w:jc w:val="center"/>
             </w:pPr>
             <w:r>
-              <w:object w:dxaOrig="1534" w:dyaOrig="997">
+              <w:object w:dxaOrig="1534" w:dyaOrig="997" w14:anchorId="63706631">
                 <v:shapetype id="_x0000_t75" coordsize="21600,21600" o:spt="75" o:preferrelative="t" path="m@4@5l@4@11@9@11@9@5xe" filled="f" stroked="f">
                   <v:stroke joinstyle="miter"/>
                   <v:formulas>
@@ -8685,10 +8685,10 @@
                   <v:path o:extrusionok="f" gradientshapeok="t" o:connecttype="rect"/>
                   <o:lock v:ext="edit" aspectratio="t"/>
                 </v:shapetype>
-                <v:shape id="_x0000_i1025" type="#_x0000_t75" style="width:76.7pt;height:50.5pt" o:ole="">
-                  <v:imagedata r:id="rId20" o:title=""/>
+                <v:shape id="_x0000_i1025" type="#_x0000_t75" style="width:76.5pt;height:50.25pt" o:ole="">
+                  <v:imagedata r:id="rId22" o:title=""/>
                 </v:shape>
-                <o:OLEObject Type="Embed" ProgID="Word.Document.12" ShapeID="_x0000_i1025" DrawAspect="Icon" ObjectID="_1807801646" r:id="rId21">
+                <o:OLEObject Type="Embed" ProgID="Word.Document.12" ShapeID="_x0000_i1025" DrawAspect="Icon" ObjectID="_1807987119" r:id="rId23">
                   <o:FieldCodes>\s</o:FieldCodes>
                 </o:OLEObject>
               </w:object>
@@ -9680,7 +9680,7 @@
           <w:sz w:val="22"/>
           <w:szCs w:val="22"/>
         </w:rPr>
-        <w:t>. Final balance is 1200 HR points</w:t>
+        <w:t xml:space="preserve">. Final balance is 1200 HR </w:t>
       </w:r>
       <w:proofErr w:type="gramStart"/>
       <w:r>
@@ -9689,7 +9689,7 @@
           <w:sz w:val="22"/>
           <w:szCs w:val="22"/>
         </w:rPr>
-        <w:t>.</w:t>
+        <w:t>points.</w:t>
       </w:r>
       <w:r>
         <w:rPr>
@@ -10189,8 +10189,6 @@
         </w:rPr>
         <w:t>Roll back HR earned before cancellation</w:t>
       </w:r>
-      <w:bookmarkStart w:id="52" w:name="_GoBack"/>
-      <w:bookmarkEnd w:id="52"/>
     </w:p>
     <w:p>
       <w:pPr>
@@ -10257,7 +10255,7 @@
           <w:sz w:val="22"/>
           <w:szCs w:val="22"/>
         </w:rPr>
-        <w:t>is 1200 HR points</w:t>
+        <w:t xml:space="preserve">is 1200 HR </w:t>
       </w:r>
       <w:proofErr w:type="gramStart"/>
       <w:r>
@@ -10266,7 +10264,7 @@
           <w:sz w:val="22"/>
           <w:szCs w:val="22"/>
         </w:rPr>
-        <w:t>.</w:t>
+        <w:t>points.</w:t>
       </w:r>
       <w:r>
         <w:rPr>
@@ -10344,8 +10342,8 @@
           <w:lang w:val="en-US" w:eastAsia="en-US"/>
         </w:rPr>
       </w:pPr>
+      <w:commentRangeStart w:id="52"/>
       <w:commentRangeStart w:id="53"/>
-      <w:commentRangeStart w:id="54"/>
       <w:r>
         <w:rPr>
           <w:rStyle w:val="Strong"/>
@@ -10357,23 +10355,23 @@
         </w:rPr>
         <w:t xml:space="preserve">Net Premium Refund Amount </w:t>
       </w:r>
-      <w:commentRangeEnd w:id="53"/>
+      <w:commentRangeEnd w:id="52"/>
       <w:r>
         <w:rPr>
           <w:rStyle w:val="CommentReference"/>
           <w:rFonts w:ascii="Calibri" w:eastAsia="Calibri" w:hAnsi="Calibri"/>
           <w:lang w:eastAsia="en-US"/>
         </w:rPr>
-        <w:commentReference w:id="53"/>
-      </w:r>
-      <w:commentRangeEnd w:id="54"/>
+        <w:commentReference w:id="52"/>
+      </w:r>
+      <w:commentRangeEnd w:id="53"/>
       <w:r>
         <w:rPr>
           <w:rStyle w:val="CommentReference"/>
           <w:rFonts w:ascii="Calibri" w:eastAsia="Calibri" w:hAnsi="Calibri"/>
           <w:lang w:eastAsia="en-US"/>
         </w:rPr>
-        <w:commentReference w:id="54"/>
+        <w:commentReference w:id="53"/>
       </w:r>
     </w:p>
     <w:p>
@@ -10502,7 +10500,7 @@
           <w:u w:val="single"/>
         </w:rPr>
       </w:pPr>
-      <w:commentRangeStart w:id="55"/>
+      <w:commentRangeStart w:id="54"/>
       <w:r>
         <w:rPr>
           <w:rFonts w:asciiTheme="minorHAnsi" w:hAnsiTheme="minorHAnsi" w:cstheme="minorHAnsi"/>
@@ -10547,14 +10545,14 @@
         </w:rPr>
         <w:t>(customer and company induced)</w:t>
       </w:r>
-      <w:commentRangeEnd w:id="55"/>
+      <w:commentRangeEnd w:id="54"/>
       <w:r>
         <w:rPr>
           <w:rStyle w:val="CommentReference"/>
           <w:rFonts w:ascii="Calibri" w:eastAsia="Calibri" w:hAnsi="Calibri"/>
           <w:lang w:eastAsia="en-US"/>
         </w:rPr>
-        <w:commentReference w:id="55"/>
+        <w:commentReference w:id="54"/>
       </w:r>
     </w:p>
     <w:p>
@@ -10582,7 +10580,7 @@
           <w:lang w:val="en-US" w:eastAsia="en-US" w:bidi="hi-IN"/>
         </w:rPr>
         <w:drawing>
-          <wp:inline distT="0" distB="0" distL="0" distR="0">
+          <wp:inline distT="0" distB="0" distL="0" distR="0" wp14:anchorId="6A0D4316" wp14:editId="19D3824E">
             <wp:extent cx="5943600" cy="2600325"/>
             <wp:effectExtent l="0" t="0" r="0" b="9525"/>
             <wp:docPr id="10" name="Picture 10"/>
@@ -10597,7 +10595,7 @@
                     <pic:cNvPicPr/>
                   </pic:nvPicPr>
                   <pic:blipFill>
-                    <a:blip r:embed="rId22" cstate="print"/>
+                    <a:blip r:embed="rId24" cstate="print"/>
                     <a:stretch>
                       <a:fillRect/>
                     </a:stretch>
@@ -10712,7 +10710,7 @@
           <w:bottom w:w="15" w:type="dxa"/>
           <w:right w:w="15" w:type="dxa"/>
         </w:tblCellMar>
-        <w:tblLook w:val="04A0"/>
+        <w:tblLook w:val="04A0" w:firstRow="1" w:lastRow="0" w:firstColumn="1" w:lastColumn="0" w:noHBand="0" w:noVBand="1"/>
       </w:tblPr>
       <w:tblGrid>
         <w:gridCol w:w="988"/>
@@ -11145,6 +11143,133 @@
         </w:rPr>
       </w:pPr>
     </w:p>
+    <w:p>
+      <w:pPr>
+        <w:rPr>
+          <w:rFonts w:eastAsiaTheme="majorEastAsia" w:cstheme="minorHAnsi"/>
+          <w:color w:val="2F5496" w:themeColor="accent1" w:themeShade="BF"/>
+        </w:rPr>
+      </w:pPr>
+    </w:p>
+    <w:p>
+      <w:r>
+        <w:t>Rollback Scenarios</w:t>
+      </w:r>
+    </w:p>
+    <w:p>
+      <w:pPr>
+        <w:rPr>
+          <w:rFonts w:eastAsiaTheme="majorEastAsia" w:cstheme="minorHAnsi"/>
+          <w:color w:val="2F5496" w:themeColor="accent1" w:themeShade="BF"/>
+        </w:rPr>
+      </w:pPr>
+      <w:r>
+        <w:rPr>
+          <w:rFonts w:eastAsiaTheme="majorEastAsia" w:cstheme="minorHAnsi"/>
+          <w:color w:val="2F5496" w:themeColor="accent1" w:themeShade="BF"/>
+        </w:rPr>
+        <w:t>A. Policy Cancellation Scenarios</w:t>
+      </w:r>
+    </w:p>
+    <w:p>
+      <w:pPr>
+        <w:rPr>
+          <w:rFonts w:eastAsiaTheme="majorEastAsia" w:cstheme="minorHAnsi"/>
+          <w:color w:val="2F5496" w:themeColor="accent1" w:themeShade="BF"/>
+        </w:rPr>
+      </w:pPr>
+      <w:r>
+        <w:rPr>
+          <w:rFonts w:eastAsiaTheme="majorEastAsia" w:cstheme="minorHAnsi"/>
+          <w:color w:val="2F5496" w:themeColor="accent1" w:themeShade="BF"/>
+        </w:rPr>
+        <w:t>Full HR Rollback: Triggered when a policy is cancelled and no fresh HR is generated under a new policy.</w:t>
+      </w:r>
+    </w:p>
+    <w:p>
+      <w:pPr>
+        <w:rPr>
+          <w:rFonts w:eastAsiaTheme="majorEastAsia" w:cstheme="minorHAnsi"/>
+          <w:color w:val="2F5496" w:themeColor="accent1" w:themeShade="BF"/>
+        </w:rPr>
+      </w:pPr>
+    </w:p>
+    <w:p>
+      <w:pPr>
+        <w:rPr>
+          <w:rFonts w:eastAsiaTheme="majorEastAsia" w:cstheme="minorHAnsi"/>
+          <w:color w:val="2F5496" w:themeColor="accent1" w:themeShade="BF"/>
+        </w:rPr>
+      </w:pPr>
+      <w:r>
+        <w:rPr>
+          <w:rFonts w:eastAsiaTheme="majorEastAsia" w:cstheme="minorHAnsi"/>
+          <w:color w:val="2F5496" w:themeColor="accent1" w:themeShade="BF"/>
+        </w:rPr>
+        <w:t>Partial HR Rollback: If fresh HR is generated under a new policy, rollback is only applicable for the non-migrated portion.</w:t>
+      </w:r>
+    </w:p>
+    <w:p>
+      <w:pPr>
+        <w:rPr>
+          <w:rFonts w:eastAsiaTheme="majorEastAsia" w:cstheme="minorHAnsi"/>
+          <w:color w:val="2F5496" w:themeColor="accent1" w:themeShade="BF"/>
+        </w:rPr>
+      </w:pPr>
+    </w:p>
+    <w:p>
+      <w:pPr>
+        <w:rPr>
+          <w:rFonts w:eastAsiaTheme="majorEastAsia" w:cstheme="minorHAnsi"/>
+          <w:color w:val="2F5496" w:themeColor="accent1" w:themeShade="BF"/>
+        </w:rPr>
+      </w:pPr>
+      <w:r>
+        <w:rPr>
+          <w:rFonts w:eastAsiaTheme="majorEastAsia" w:cstheme="minorHAnsi"/>
+          <w:color w:val="2F5496" w:themeColor="accent1" w:themeShade="BF"/>
+        </w:rPr>
+        <w:t>B. Member-Level Endorsement Scenarios</w:t>
+      </w:r>
+    </w:p>
+    <w:p>
+      <w:pPr>
+        <w:rPr>
+          <w:rFonts w:eastAsiaTheme="majorEastAsia" w:cstheme="minorHAnsi"/>
+          <w:color w:val="2F5496" w:themeColor="accent1" w:themeShade="BF"/>
+        </w:rPr>
+      </w:pPr>
+      <w:r>
+        <w:rPr>
+          <w:rFonts w:eastAsiaTheme="majorEastAsia" w:cstheme="minorHAnsi"/>
+          <w:color w:val="2F5496" w:themeColor="accent1" w:themeShade="BF"/>
+        </w:rPr>
+        <w:t>Deceased Member: HR rollback is done only for the deceased member.</w:t>
+      </w:r>
+    </w:p>
+    <w:p>
+      <w:pPr>
+        <w:rPr>
+          <w:rFonts w:eastAsiaTheme="majorEastAsia" w:cstheme="minorHAnsi"/>
+          <w:color w:val="2F5496" w:themeColor="accent1" w:themeShade="BF"/>
+        </w:rPr>
+      </w:pPr>
+    </w:p>
+    <w:p>
+      <w:pPr>
+        <w:rPr>
+          <w:rFonts w:eastAsiaTheme="majorEastAsia" w:cstheme="minorHAnsi"/>
+          <w:color w:val="2F5496" w:themeColor="accent1" w:themeShade="BF"/>
+        </w:rPr>
+      </w:pPr>
+      <w:r>
+        <w:rPr>
+          <w:rFonts w:eastAsiaTheme="majorEastAsia" w:cstheme="minorHAnsi"/>
+          <w:color w:val="2F5496" w:themeColor="accent1" w:themeShade="BF"/>
+        </w:rPr>
+        <w:t>Member Removed from Policy: HR rollback is done for the removed member alone.</w:t>
+      </w:r>
+    </w:p>
     <w:sectPr>
       <w:pgSz w:w="12240" w:h="15840"/>
       <w:pgMar w:top="1440" w:right="1440" w:bottom="1440" w:left="1440" w:header="720" w:footer="720" w:gutter="0"/>
@@ -11156,7 +11281,7 @@
 </file>
 
 <file path=word/comments.xml><?xml version="1.0" encoding="utf-8"?>
-<w:comments xmlns:ve="http://schemas.openxmlformats.org/markup-compatibility/2006" xmlns:o="urn:schemas-microsoft-com:office:office" xmlns:r="http://schemas.openxmlformats.org/officeDocument/2006/relationships" xmlns:m="http://schemas.openxmlformats.org/officeDocument/2006/math" xmlns:v="urn:schemas-microsoft-com:vml" xmlns:wp="http://schemas.openxmlformats.org/drawingml/2006/wordprocessingDrawing" xmlns:w10="urn:schemas-microsoft-com:office:word" xmlns:w="http://schemas.openxmlformats.org/wordprocessingml/2006/main" xmlns:wne="http://schemas.microsoft.com/office/word/2006/wordml">
+<w:comments xmlns:wpc="http://schemas.microsoft.com/office/word/2010/wordprocessingCanvas" xmlns:cx="http://schemas.microsoft.com/office/drawing/2014/chartex" xmlns:cx1="http://schemas.microsoft.com/office/drawing/2015/9/8/chartex" xmlns:cx2="http://schemas.microsoft.com/office/drawing/2015/10/21/chartex" xmlns:cx3="http://schemas.microsoft.com/office/drawing/2016/5/9/chartex" xmlns:cx4="http://schemas.microsoft.com/office/drawing/2016/5/10/chartex" xmlns:cx5="http://schemas.microsoft.com/office/drawing/2016/5/11/chartex" xmlns:cx6="http://schemas.microsoft.com/office/drawing/2016/5/12/chartex" xmlns:cx7="http://schemas.microsoft.com/office/drawing/2016/5/13/chartex" xmlns:cx8="http://schemas.microsoft.com/office/drawing/2016/5/14/chartex" xmlns:mc="http://schemas.openxmlformats.org/markup-compatibility/2006" xmlns:aink="http://schemas.microsoft.com/office/drawing/2016/ink" xmlns:am3d="http://schemas.microsoft.com/office/drawing/2017/model3d" xmlns:o="urn:schemas-microsoft-com:office:office" xmlns:oel="http://schemas.microsoft.com/office/2019/extlst" xmlns:r="http://schemas.openxmlformats.org/officeDocument/2006/relationships" xmlns:m="http://schemas.openxmlformats.org/officeDocument/2006/math" xmlns:v="urn:schemas-microsoft-com:vml" xmlns:wp14="http://schemas.microsoft.com/office/word/2010/wordprocessingDrawing" xmlns:wp="http://schemas.openxmlformats.org/drawingml/2006/wordprocessingDrawing" xmlns:w10="urn:schemas-microsoft-com:office:word" xmlns:w="http://schemas.openxmlformats.org/wordprocessingml/2006/main" xmlns:w14="http://schemas.microsoft.com/office/word/2010/wordml" xmlns:w15="http://schemas.microsoft.com/office/word/2012/wordml" xmlns:w16cex="http://schemas.microsoft.com/office/word/2018/wordml/cex" xmlns:w16cid="http://schemas.microsoft.com/office/word/2016/wordml/cid" xmlns:w16="http://schemas.microsoft.com/office/word/2018/wordml" xmlns:w16du="http://schemas.microsoft.com/office/word/2023/wordml/word16du" xmlns:w16sdtdh="http://schemas.microsoft.com/office/word/2020/wordml/sdtdatahash" xmlns:w16sdtfl="http://schemas.microsoft.com/office/word/2024/wordml/sdtformatlock" xmlns:w16se="http://schemas.microsoft.com/office/word/2015/wordml/symex" xmlns:wpg="http://schemas.microsoft.com/office/word/2010/wordprocessingGroup" xmlns:wpi="http://schemas.microsoft.com/office/word/2010/wordprocessingInk" xmlns:wne="http://schemas.microsoft.com/office/word/2006/wordml" xmlns:wps="http://schemas.microsoft.com/office/word/2010/wordprocessingShape" mc:Ignorable="w14 w15 w16se w16cid w16 w16cex w16sdtdh w16sdtfl w16du wp14">
   <w:comment w:id="2" w:author="Ajay Tandalekar" w:date="2023-08-31T16:25:00Z" w:initials="AT">
     <w:p>
       <w:pPr>
@@ -11755,7 +11880,7 @@
       </w:r>
     </w:p>
   </w:comment>
-  <w:comment w:id="53" w:author="Sidharth Patodkar" w:date="2025-04-17T12:31:00Z" w:initials="SP">
+  <w:comment w:id="52" w:author="Sidharth Patodkar" w:date="2025-04-17T12:31:00Z" w:initials="SP">
     <w:p>
       <w:pPr>
         <w:pStyle w:val="CommentText"/>
@@ -11771,7 +11896,7 @@
       </w:r>
     </w:p>
   </w:comment>
-  <w:comment w:id="54" w:author="Aayush Pathak" w:date="2025-04-17T16:42:00Z" w:initials="AP">
+  <w:comment w:id="53" w:author="Aayush Pathak" w:date="2025-04-17T16:42:00Z" w:initials="AP">
     <w:p>
       <w:pPr>
         <w:pStyle w:val="CommentText"/>
@@ -11787,7 +11912,7 @@
       </w:r>
     </w:p>
   </w:comment>
-  <w:comment w:id="55" w:author="Sidharth Patodkar" w:date="2025-04-17T12:31:00Z" w:initials="SP">
+  <w:comment w:id="54" w:author="Sidharth Patodkar" w:date="2025-04-17T12:31:00Z" w:initials="SP">
     <w:p>
       <w:pPr>
         <w:pStyle w:val="CommentText"/>
@@ -11807,111 +11932,87 @@
 </file>
 
 <file path=word/commentsExtended.xml><?xml version="1.0" encoding="utf-8"?>
-<w15:commentsEx xmlns:wpc="http://schemas.microsoft.com/office/word/2010/wordprocessingCanvas" xmlns:cx="http://schemas.microsoft.com/office/drawing/2014/chartex" xmlns:cx1="http://schemas.microsoft.com/office/drawing/2015/9/8/chartex" xmlns:mc="http://schemas.openxmlformats.org/markup-compatibility/2006" xmlns:o="urn:schemas-microsoft-com:office:office" xmlns:r="http://schemas.openxmlformats.org/officeDocument/2006/relationships" xmlns:m="http://schemas.openxmlformats.org/officeDocument/2006/math" xmlns:v="urn:schemas-microsoft-com:vml" xmlns:wp14="http://schemas.microsoft.com/office/word/2010/wordprocessingDrawing" xmlns:wp="http://schemas.openxmlformats.org/drawingml/2006/wordprocessingDrawing" xmlns:w10="urn:schemas-microsoft-com:office:word" xmlns:w="http://schemas.openxmlformats.org/wordprocessingml/2006/main" xmlns:w14="http://schemas.microsoft.com/office/word/2010/wordml" xmlns:w15="http://schemas.microsoft.com/office/word/2012/wordml" xmlns:w16se="http://schemas.microsoft.com/office/word/2015/wordml/symex" xmlns:wpg="http://schemas.microsoft.com/office/word/2010/wordprocessingGroup" xmlns:wpi="http://schemas.microsoft.com/office/word/2010/wordprocessingInk" xmlns:wne="http://schemas.microsoft.com/office/word/2006/wordml" xmlns:wps="http://schemas.microsoft.com/office/word/2010/wordprocessingShape" mc:Ignorable="w14 w15 w16se wp14">
-  <w15:commentEx w15:paraId="40B9CFA7" w15:done="1"/>
-  <w15:commentEx w15:paraId="18FE20B0" w15:done="1"/>
-  <w15:commentEx w15:paraId="137DF8BD" w15:done="1"/>
-  <w15:commentEx w15:paraId="346BDE30" w15:done="1"/>
-  <w15:commentEx w15:paraId="285D27A2" w15:done="1"/>
-  <w15:commentEx w15:paraId="5FCF8F67" w15:paraIdParent="285D27A2" w15:done="1"/>
-  <w15:commentEx w15:paraId="38169C62" w15:done="1"/>
-  <w15:commentEx w15:paraId="1D6129E2" w15:done="1"/>
-  <w15:commentEx w15:paraId="3AF6A642" w15:done="1"/>
-  <w15:commentEx w15:paraId="00068C39" w15:done="1"/>
-  <w15:commentEx w15:paraId="50684826" w15:done="1"/>
-  <w15:commentEx w15:paraId="5C75D3F5" w15:done="1"/>
-  <w15:commentEx w15:paraId="4121E1BF" w15:done="1"/>
-  <w15:commentEx w15:paraId="26B1C2BF" w15:paraIdParent="4121E1BF" w15:done="1"/>
-  <w15:commentEx w15:paraId="5991CC17" w15:done="0"/>
-  <w15:commentEx w15:paraId="31143074" w15:done="1"/>
-  <w15:commentEx w15:paraId="1C7D15F4" w15:done="1"/>
-  <w15:commentEx w15:paraId="2913817D" w15:done="1"/>
-  <w15:commentEx w15:paraId="0814E38D" w15:paraIdParent="2913817D" w15:done="1"/>
-  <w15:commentEx w15:paraId="0D2E50E0" w15:done="1"/>
-  <w15:commentEx w15:paraId="55C2A89F" w15:paraIdParent="0D2E50E0" w15:done="1"/>
-  <w15:commentEx w15:paraId="359AB4FF" w15:done="1"/>
-  <w15:commentEx w15:paraId="59E38656" w15:done="1"/>
-  <w15:commentEx w15:paraId="5F957E5F" w15:done="1"/>
-  <w15:commentEx w15:paraId="3771DEB7" w15:done="1"/>
-  <w15:commentEx w15:paraId="6179D349" w15:done="1"/>
-  <w15:commentEx w15:paraId="644192F9" w15:paraIdParent="6179D349" w15:done="1"/>
-  <w15:commentEx w15:paraId="433486A4" w15:done="1"/>
-  <w15:commentEx w15:paraId="59EA7BB3" w15:paraIdParent="433486A4" w15:done="1"/>
-  <w15:commentEx w15:paraId="362A9A3E" w15:done="1"/>
-  <w15:commentEx w15:paraId="12EB6FCA" w15:paraIdParent="362A9A3E" w15:done="1"/>
-  <w15:commentEx w15:paraId="0BEB1D83" w15:done="0"/>
-  <w15:commentEx w15:paraId="621CE3F7" w15:done="1"/>
-  <w15:commentEx w15:paraId="746168FE" w15:paraIdParent="621CE3F7" w15:done="1"/>
-  <w15:commentEx w15:paraId="7C88C6E1" w15:done="1"/>
-  <w15:commentEx w15:paraId="52A0D0D5" w15:done="0"/>
-  <w15:commentEx w15:paraId="7E47DCA3" w15:paraIdParent="52A0D0D5" w15:done="0"/>
-  <w15:commentEx w15:paraId="1359F090" w15:done="0"/>
-  <w15:commentEx w15:paraId="08DD97D8" w15:paraIdParent="1359F090" w15:done="0"/>
-  <w15:commentEx w15:paraId="4D77FC29" w15:done="0"/>
-  <w15:commentEx w15:paraId="110A4D54" w15:done="0"/>
-  <w15:commentEx w15:paraId="292DF873" w15:paraIdParent="110A4D54" w15:done="0"/>
-  <w15:commentEx w15:paraId="65495AA1" w15:done="0"/>
+<w15:commentsEx xmlns:wpc="http://schemas.microsoft.com/office/word/2010/wordprocessingCanvas" xmlns:cx="http://schemas.microsoft.com/office/drawing/2014/chartex" xmlns:cx1="http://schemas.microsoft.com/office/drawing/2015/9/8/chartex" xmlns:cx2="http://schemas.microsoft.com/office/drawing/2015/10/21/chartex" xmlns:cx3="http://schemas.microsoft.com/office/drawing/2016/5/9/chartex" xmlns:cx4="http://schemas.microsoft.com/office/drawing/2016/5/10/chartex" xmlns:cx5="http://schemas.microsoft.com/office/drawing/2016/5/11/chartex" xmlns:cx6="http://schemas.microsoft.com/office/drawing/2016/5/12/chartex" xmlns:cx7="http://schemas.microsoft.com/office/drawing/2016/5/13/chartex" xmlns:cx8="http://schemas.microsoft.com/office/drawing/2016/5/14/chartex" xmlns:mc="http://schemas.openxmlformats.org/markup-compatibility/2006" xmlns:aink="http://schemas.microsoft.com/office/drawing/2016/ink" xmlns:am3d="http://schemas.microsoft.com/office/drawing/2017/model3d" xmlns:o="urn:schemas-microsoft-com:office:office" xmlns:oel="http://schemas.microsoft.com/office/2019/extlst" xmlns:r="http://schemas.openxmlformats.org/officeDocument/2006/relationships" xmlns:m="http://schemas.openxmlformats.org/officeDocument/2006/math" xmlns:v="urn:schemas-microsoft-com:vml" xmlns:wp14="http://schemas.microsoft.com/office/word/2010/wordprocessingDrawing" xmlns:wp="http://schemas.openxmlformats.org/drawingml/2006/wordprocessingDrawing" xmlns:w10="urn:schemas-microsoft-com:office:word" xmlns:w="http://schemas.openxmlformats.org/wordprocessingml/2006/main" xmlns:w14="http://schemas.microsoft.com/office/word/2010/wordml" xmlns:w15="http://schemas.microsoft.com/office/word/2012/wordml" xmlns:w16cex="http://schemas.microsoft.com/office/word/2018/wordml/cex" xmlns:w16cid="http://schemas.microsoft.com/office/word/2016/wordml/cid" xmlns:w16="http://schemas.microsoft.com/office/word/2018/wordml" xmlns:w16du="http://schemas.microsoft.com/office/word/2023/wordml/word16du" xmlns:w16sdtdh="http://schemas.microsoft.com/office/word/2020/wordml/sdtdatahash" xmlns:w16sdtfl="http://schemas.microsoft.com/office/word/2024/wordml/sdtformatlock" xmlns:w16se="http://schemas.microsoft.com/office/word/2015/wordml/symex" xmlns:wpg="http://schemas.microsoft.com/office/word/2010/wordprocessingGroup" xmlns:wpi="http://schemas.microsoft.com/office/word/2010/wordprocessingInk" xmlns:wne="http://schemas.microsoft.com/office/word/2006/wordml" xmlns:wps="http://schemas.microsoft.com/office/word/2010/wordprocessingShape" mc:Ignorable="w14 w15 w16se w16cid w16 w16cex w16sdtdh w16sdtfl w16du wp14">
+  <w15:commentEx w15:paraId="623A9F9C" w15:done="0"/>
+  <w15:commentEx w15:paraId="7E0A0321" w15:done="0"/>
+  <w15:commentEx w15:paraId="6126F290" w15:done="0"/>
+  <w15:commentEx w15:paraId="2E34559B" w15:done="0"/>
+  <w15:commentEx w15:paraId="28C4E63D" w15:done="0"/>
+  <w15:commentEx w15:paraId="24C17E37" w15:done="0"/>
+  <w15:commentEx w15:paraId="2E13C578" w15:done="0"/>
+  <w15:commentEx w15:paraId="478B5CFE" w15:done="0"/>
+  <w15:commentEx w15:paraId="487B524A" w15:done="0"/>
+  <w15:commentEx w15:paraId="25DA7A39" w15:done="0"/>
+  <w15:commentEx w15:paraId="24C05F8F" w15:done="0"/>
+  <w15:commentEx w15:paraId="49C4B933" w15:done="0"/>
+  <w15:commentEx w15:paraId="1B01BDB6" w15:done="0"/>
+  <w15:commentEx w15:paraId="2CD7B3FA" w15:done="0"/>
+  <w15:commentEx w15:paraId="4DDAD79C" w15:done="0"/>
+  <w15:commentEx w15:paraId="5F8E6266" w15:done="0"/>
+  <w15:commentEx w15:paraId="64C38CEC" w15:done="0"/>
+  <w15:commentEx w15:paraId="3D02221C" w15:done="0"/>
+  <w15:commentEx w15:paraId="15E366FD" w15:done="0"/>
+  <w15:commentEx w15:paraId="4FF2B114" w15:done="0"/>
+  <w15:commentEx w15:paraId="2C803CCF" w15:done="0"/>
+  <w15:commentEx w15:paraId="4EA9A44B" w15:done="0"/>
+  <w15:commentEx w15:paraId="5D10BBF1" w15:done="0"/>
+  <w15:commentEx w15:paraId="6606FF90" w15:done="0"/>
+  <w15:commentEx w15:paraId="3587308C" w15:done="0"/>
+  <w15:commentEx w15:paraId="1E5E40A8" w15:done="0"/>
+  <w15:commentEx w15:paraId="20E31FAF" w15:done="0"/>
+  <w15:commentEx w15:paraId="44434E52" w15:done="0"/>
+  <w15:commentEx w15:paraId="65208025" w15:done="0"/>
+  <w15:commentEx w15:paraId="2AE0FBE9" w15:done="0"/>
+  <w15:commentEx w15:paraId="142CE5C6" w15:done="0"/>
+  <w15:commentEx w15:paraId="1977A563" w15:done="0"/>
+  <w15:commentEx w15:paraId="1E10933F" w15:done="0"/>
+  <w15:commentEx w15:paraId="7CED87EA" w15:done="0"/>
+  <w15:commentEx w15:paraId="3F840668" w15:done="0"/>
 </w15:commentsEx>
-</file>
-
-<file path=word/commentsExtensible.xml><?xml version="1.0" encoding="utf-8"?>
-<w16cex:commentsExtensible xmlns:wpc="http://schemas.microsoft.com/office/word/2010/wordprocessingCanvas" xmlns:cx="http://schemas.microsoft.com/office/drawing/2014/chartex" xmlns:cx1="http://schemas.microsoft.com/office/drawing/2015/9/8/chartex" xmlns:cx2="http://schemas.microsoft.com/office/drawing/2015/10/21/chartex" xmlns:cx3="http://schemas.microsoft.com/office/drawing/2016/5/9/chartex" xmlns:cx4="http://schemas.microsoft.com/office/drawing/2016/5/10/chartex" xmlns:cx5="http://schemas.microsoft.com/office/drawing/2016/5/11/chartex" xmlns:cx6="http://schemas.microsoft.com/office/drawing/2016/5/12/chartex" xmlns:cx7="http://schemas.microsoft.com/office/drawing/2016/5/13/chartex" xmlns:cx8="http://schemas.microsoft.com/office/drawing/2016/5/14/chartex" xmlns:cr="http://schemas.microsoft.com/office/comments/2020/reactions" xmlns:mc="http://schemas.openxmlformats.org/markup-compatibility/2006" xmlns:aink="http://schemas.microsoft.com/office/drawing/2016/ink" xmlns:am3d="http://schemas.microsoft.com/office/drawing/2017/model3d" xmlns:o="urn:schemas-microsoft-com:office:office" xmlns:oel="http://schemas.microsoft.com/office/2019/extlst" xmlns:r="http://schemas.openxmlformats.org/officeDocument/2006/relationships" xmlns:m="http://schemas.openxmlformats.org/officeDocument/2006/math" xmlns:v="urn:schemas-microsoft-com:vml" xmlns:wp14="http://schemas.microsoft.com/office/word/2010/wordprocessingDrawing" xmlns:wp="http://schemas.openxmlformats.org/drawingml/2006/wordprocessingDrawing" xmlns:w10="urn:schemas-microsoft-com:office:word" xmlns:w="http://schemas.openxmlformats.org/wordprocessingml/2006/main" xmlns:w14="http://schemas.microsoft.com/office/word/2010/wordml" xmlns:w15="http://schemas.microsoft.com/office/word/2012/wordml" xmlns:w16cex="http://schemas.microsoft.com/office/word/2018/wordml/cex" xmlns:w16cid="http://schemas.microsoft.com/office/word/2016/wordml/cid" xmlns:w16="http://schemas.microsoft.com/office/word/2018/wordml" xmlns:w16du="http://schemas.microsoft.com/office/word/2023/wordml/word16du" xmlns:w16sdtdh="http://schemas.microsoft.com/office/word/2020/wordml/sdtdatahash" xmlns:w16sdtfl="http://schemas.microsoft.com/office/word/2024/wordml/sdtformatlock" xmlns:w16se="http://schemas.microsoft.com/office/word/2015/wordml/symex" xmlns:wpg="http://schemas.microsoft.com/office/word/2010/wordprocessingGroup" xmlns:wpi="http://schemas.microsoft.com/office/word/2010/wordprocessingInk" xmlns:wne="http://schemas.microsoft.com/office/word/2006/wordml" xmlns:wps="http://schemas.microsoft.com/office/word/2010/wordprocessingShape" mc:Ignorable="w14 w15 w16se w16cid w16 w16cex w16sdtdh w16sdtfl cr w16du wp14">
-  <w16cex:commentExtensible w16cex:durableId="2BAB6CFF" w16cex:dateUtc="2025-04-17T06:35:00Z"/>
-  <w16cex:commentExtensible w16cex:durableId="2BAB7FDE" w16cex:dateUtc="2025-04-17T07:55:00Z"/>
-  <w16cex:commentExtensible w16cex:durableId="2BAB7321" w16cex:dateUtc="2025-04-17T07:01:00Z"/>
-  <w16cex:commentExtensible w16cex:durableId="2BAB730C" w16cex:dateUtc="2025-04-17T07:01:00Z"/>
-</w16cex:commentsExtensible>
 </file>
 
 <file path=word/commentsIds.xml><?xml version="1.0" encoding="utf-8"?>
 <w16cid:commentsIds xmlns:wpc="http://schemas.microsoft.com/office/word/2010/wordprocessingCanvas" xmlns:cx="http://schemas.microsoft.com/office/drawing/2014/chartex" xmlns:cx1="http://schemas.microsoft.com/office/drawing/2015/9/8/chartex" xmlns:cx2="http://schemas.microsoft.com/office/drawing/2015/10/21/chartex" xmlns:cx3="http://schemas.microsoft.com/office/drawing/2016/5/9/chartex" xmlns:cx4="http://schemas.microsoft.com/office/drawing/2016/5/10/chartex" xmlns:cx5="http://schemas.microsoft.com/office/drawing/2016/5/11/chartex" xmlns:cx6="http://schemas.microsoft.com/office/drawing/2016/5/12/chartex" xmlns:cx7="http://schemas.microsoft.com/office/drawing/2016/5/13/chartex" xmlns:cx8="http://schemas.microsoft.com/office/drawing/2016/5/14/chartex" xmlns:mc="http://schemas.openxmlformats.org/markup-compatibility/2006" xmlns:aink="http://schemas.microsoft.com/office/drawing/2016/ink" xmlns:am3d="http://schemas.microsoft.com/office/drawing/2017/model3d" xmlns:o="urn:schemas-microsoft-com:office:office" xmlns:oel="http://schemas.microsoft.com/office/2019/extlst" xmlns:r="http://schemas.openxmlformats.org/officeDocument/2006/relationships" xmlns:m="http://schemas.openxmlformats.org/officeDocument/2006/math" xmlns:v="urn:schemas-microsoft-com:vml" xmlns:wp14="http://schemas.microsoft.com/office/word/2010/wordprocessingDrawing" xmlns:wp="http://schemas.openxmlformats.org/drawingml/2006/wordprocessingDrawing" xmlns:w10="urn:schemas-microsoft-com:office:word" xmlns:w="http://schemas.openxmlformats.org/wordprocessingml/2006/main" xmlns:w14="http://schemas.microsoft.com/office/word/2010/wordml" xmlns:w15="http://schemas.microsoft.com/office/word/2012/wordml" xmlns:w16cex="http://schemas.microsoft.com/office/word/2018/wordml/cex" xmlns:w16cid="http://schemas.microsoft.com/office/word/2016/wordml/cid" xmlns:w16="http://schemas.microsoft.com/office/word/2018/wordml" xmlns:w16du="http://schemas.microsoft.com/office/word/2023/wordml/word16du" xmlns:w16sdtdh="http://schemas.microsoft.com/office/word/2020/wordml/sdtdatahash" xmlns:w16sdtfl="http://schemas.microsoft.com/office/word/2024/wordml/sdtformatlock" xmlns:w16se="http://schemas.microsoft.com/office/word/2015/wordml/symex" xmlns:wpg="http://schemas.microsoft.com/office/word/2010/wordprocessingGroup" xmlns:wpi="http://schemas.microsoft.com/office/word/2010/wordprocessingInk" xmlns:wne="http://schemas.microsoft.com/office/word/2006/wordml" xmlns:wps="http://schemas.microsoft.com/office/word/2010/wordprocessingShape" mc:Ignorable="w14 w15 w16se w16cid w16 w16cex w16sdtdh w16sdtfl w16du wp14">
-  <w16cid:commentId w16cid:paraId="40B9CFA7" w16cid:durableId="2BAB6BB5"/>
-  <w16cid:commentId w16cid:paraId="18FE20B0" w16cid:durableId="2BAB6BB6"/>
-  <w16cid:commentId w16cid:paraId="137DF8BD" w16cid:durableId="2BAB6BB7"/>
-  <w16cid:commentId w16cid:paraId="346BDE30" w16cid:durableId="2BAB6BB8"/>
-  <w16cid:commentId w16cid:paraId="285D27A2" w16cid:durableId="2BAB6BB9"/>
-  <w16cid:commentId w16cid:paraId="5FCF8F67" w16cid:durableId="2BAB6BBA"/>
-  <w16cid:commentId w16cid:paraId="38169C62" w16cid:durableId="2BAB6BBB"/>
-  <w16cid:commentId w16cid:paraId="1D6129E2" w16cid:durableId="2BAB6BBC"/>
-  <w16cid:commentId w16cid:paraId="3AF6A642" w16cid:durableId="2BAB6BBD"/>
-  <w16cid:commentId w16cid:paraId="00068C39" w16cid:durableId="2BAB6BBE"/>
-  <w16cid:commentId w16cid:paraId="50684826" w16cid:durableId="2BAB6BBF"/>
-  <w16cid:commentId w16cid:paraId="5C75D3F5" w16cid:durableId="2BAB6BC0"/>
-  <w16cid:commentId w16cid:paraId="4121E1BF" w16cid:durableId="2BAB6BC1"/>
-  <w16cid:commentId w16cid:paraId="26B1C2BF" w16cid:durableId="2BAB6BC2"/>
-  <w16cid:commentId w16cid:paraId="5991CC17" w16cid:durableId="2BAB6BC3"/>
-  <w16cid:commentId w16cid:paraId="31143074" w16cid:durableId="2BAB6BC4"/>
-  <w16cid:commentId w16cid:paraId="1C7D15F4" w16cid:durableId="2BAB6BC5"/>
-  <w16cid:commentId w16cid:paraId="2913817D" w16cid:durableId="2BAB6BC6"/>
-  <w16cid:commentId w16cid:paraId="0814E38D" w16cid:durableId="2BAB6BC7"/>
-  <w16cid:commentId w16cid:paraId="0D2E50E0" w16cid:durableId="2BAB6BC8"/>
-  <w16cid:commentId w16cid:paraId="55C2A89F" w16cid:durableId="2BAB6BC9"/>
-  <w16cid:commentId w16cid:paraId="359AB4FF" w16cid:durableId="2BAB6BCA"/>
-  <w16cid:commentId w16cid:paraId="59E38656" w16cid:durableId="2BAB6BCB"/>
-  <w16cid:commentId w16cid:paraId="5F957E5F" w16cid:durableId="2BAB6BCC"/>
-  <w16cid:commentId w16cid:paraId="3771DEB7" w16cid:durableId="2BAB6BCD"/>
-  <w16cid:commentId w16cid:paraId="6179D349" w16cid:durableId="2BAB6BCE"/>
-  <w16cid:commentId w16cid:paraId="644192F9" w16cid:durableId="2BAB6BCF"/>
-  <w16cid:commentId w16cid:paraId="433486A4" w16cid:durableId="2BAB6BD0"/>
-  <w16cid:commentId w16cid:paraId="59EA7BB3" w16cid:durableId="2BAB6BD1"/>
-  <w16cid:commentId w16cid:paraId="362A9A3E" w16cid:durableId="2BAB6BD2"/>
-  <w16cid:commentId w16cid:paraId="12EB6FCA" w16cid:durableId="2BAB6BD3"/>
-  <w16cid:commentId w16cid:paraId="0BEB1D83" w16cid:durableId="2BAB6BD4"/>
-  <w16cid:commentId w16cid:paraId="621CE3F7" w16cid:durableId="2BAB6BD5"/>
-  <w16cid:commentId w16cid:paraId="746168FE" w16cid:durableId="2BAB6BD6"/>
-  <w16cid:commentId w16cid:paraId="7C88C6E1" w16cid:durableId="2BAB6BD7"/>
-  <w16cid:commentId w16cid:paraId="52A0D0D5" w16cid:durableId="2BAB6CFF"/>
-  <w16cid:commentId w16cid:paraId="7E47DCA3" w16cid:durableId="7E47DCA3"/>
-  <w16cid:commentId w16cid:paraId="1359F090" w16cid:durableId="2BAB7FDE"/>
-  <w16cid:commentId w16cid:paraId="08DD97D8" w16cid:durableId="08DD97D8"/>
-  <w16cid:commentId w16cid:paraId="110A4D54" w16cid:durableId="2BAB7321"/>
-  <w16cid:commentId w16cid:paraId="292DF873" w16cid:durableId="292DF873"/>
-  <w16cid:commentId w16cid:paraId="65495AA1" w16cid:durableId="2BAB730C"/>
+  <w16cid:commentId w16cid:paraId="623A9F9C" w16cid:durableId="7399FDBC"/>
+  <w16cid:commentId w16cid:paraId="7E0A0321" w16cid:durableId="75A80649"/>
+  <w16cid:commentId w16cid:paraId="6126F290" w16cid:durableId="4A061B6D"/>
+  <w16cid:commentId w16cid:paraId="2E34559B" w16cid:durableId="6756F6A4"/>
+  <w16cid:commentId w16cid:paraId="28C4E63D" w16cid:durableId="0E40EDD0"/>
+  <w16cid:commentId w16cid:paraId="24C17E37" w16cid:durableId="6BEFFE2E"/>
+  <w16cid:commentId w16cid:paraId="2E13C578" w16cid:durableId="70F71EB3"/>
+  <w16cid:commentId w16cid:paraId="478B5CFE" w16cid:durableId="536199C2"/>
+  <w16cid:commentId w16cid:paraId="487B524A" w16cid:durableId="6254947F"/>
+  <w16cid:commentId w16cid:paraId="25DA7A39" w16cid:durableId="447FC67B"/>
+  <w16cid:commentId w16cid:paraId="24C05F8F" w16cid:durableId="72D0D749"/>
+  <w16cid:commentId w16cid:paraId="49C4B933" w16cid:durableId="3EFD80A5"/>
+  <w16cid:commentId w16cid:paraId="1B01BDB6" w16cid:durableId="1E3CFE21"/>
+  <w16cid:commentId w16cid:paraId="2CD7B3FA" w16cid:durableId="24EDF6B5"/>
+  <w16cid:commentId w16cid:paraId="4DDAD79C" w16cid:durableId="0493CB58"/>
+  <w16cid:commentId w16cid:paraId="5F8E6266" w16cid:durableId="34EC9D33"/>
+  <w16cid:commentId w16cid:paraId="64C38CEC" w16cid:durableId="5D5B4E09"/>
+  <w16cid:commentId w16cid:paraId="3D02221C" w16cid:durableId="12CD89B6"/>
+  <w16cid:commentId w16cid:paraId="15E366FD" w16cid:durableId="7228C7CE"/>
+  <w16cid:commentId w16cid:paraId="4FF2B114" w16cid:durableId="21862EFC"/>
+  <w16cid:commentId w16cid:paraId="2C803CCF" w16cid:durableId="33C54AD8"/>
+  <w16cid:commentId w16cid:paraId="4EA9A44B" w16cid:durableId="32D51D62"/>
+  <w16cid:commentId w16cid:paraId="5D10BBF1" w16cid:durableId="34D4F512"/>
+  <w16cid:commentId w16cid:paraId="6606FF90" w16cid:durableId="68CA7D6B"/>
+  <w16cid:commentId w16cid:paraId="3587308C" w16cid:durableId="3B3A4F75"/>
+  <w16cid:commentId w16cid:paraId="1E5E40A8" w16cid:durableId="47071053"/>
+  <w16cid:commentId w16cid:paraId="20E31FAF" w16cid:durableId="750A0B4D"/>
+  <w16cid:commentId w16cid:paraId="44434E52" w16cid:durableId="1D60904C"/>
+  <w16cid:commentId w16cid:paraId="65208025" w16cid:durableId="1C8C68E3"/>
+  <w16cid:commentId w16cid:paraId="2AE0FBE9" w16cid:durableId="51A0858F"/>
+  <w16cid:commentId w16cid:paraId="142CE5C6" w16cid:durableId="1630A887"/>
+  <w16cid:commentId w16cid:paraId="1977A563" w16cid:durableId="63BDF3E5"/>
+  <w16cid:commentId w16cid:paraId="1E10933F" w16cid:durableId="09428285"/>
+  <w16cid:commentId w16cid:paraId="7CED87EA" w16cid:durableId="5795D220"/>
+  <w16cid:commentId w16cid:paraId="3F840668" w16cid:durableId="29AAFD1A"/>
 </w16cid:commentsIds>
 </file>
 
 <file path=word/endnotes.xml><?xml version="1.0" encoding="utf-8"?>
-<w:endnotes xmlns:ve="http://schemas.openxmlformats.org/markup-compatibility/2006" xmlns:o="urn:schemas-microsoft-com:office:office" xmlns:r="http://schemas.openxmlformats.org/officeDocument/2006/relationships" xmlns:m="http://schemas.openxmlformats.org/officeDocument/2006/math" xmlns:v="urn:schemas-microsoft-com:vml" xmlns:wp="http://schemas.openxmlformats.org/drawingml/2006/wordprocessingDrawing" xmlns:w10="urn:schemas-microsoft-com:office:word" xmlns:w="http://schemas.openxmlformats.org/wordprocessingml/2006/main" xmlns:wne="http://schemas.microsoft.com/office/word/2006/wordml">
+<w:endnotes xmlns:wpc="http://schemas.microsoft.com/office/word/2010/wordprocessingCanvas" xmlns:cx="http://schemas.microsoft.com/office/drawing/2014/chartex" xmlns:cx1="http://schemas.microsoft.com/office/drawing/2015/9/8/chartex" xmlns:cx2="http://schemas.microsoft.com/office/drawing/2015/10/21/chartex" xmlns:cx3="http://schemas.microsoft.com/office/drawing/2016/5/9/chartex" xmlns:cx4="http://schemas.microsoft.com/office/drawing/2016/5/10/chartex" xmlns:cx5="http://schemas.microsoft.com/office/drawing/2016/5/11/chartex" xmlns:cx6="http://schemas.microsoft.com/office/drawing/2016/5/12/chartex" xmlns:cx7="http://schemas.microsoft.com/office/drawing/2016/5/13/chartex" xmlns:cx8="http://schemas.microsoft.com/office/drawing/2016/5/14/chartex" xmlns:mc="http://schemas.openxmlformats.org/markup-compatibility/2006" xmlns:aink="http://schemas.microsoft.com/office/drawing/2016/ink" xmlns:am3d="http://schemas.microsoft.com/office/drawing/2017/model3d" xmlns:o="urn:schemas-microsoft-com:office:office" xmlns:oel="http://schemas.microsoft.com/office/2019/extlst" xmlns:r="http://schemas.openxmlformats.org/officeDocument/2006/relationships" xmlns:m="http://schemas.openxmlformats.org/officeDocument/2006/math" xmlns:v="urn:schemas-microsoft-com:vml" xmlns:wp14="http://schemas.microsoft.com/office/word/2010/wordprocessingDrawing" xmlns:wp="http://schemas.openxmlformats.org/drawingml/2006/wordprocessingDrawing" xmlns:w10="urn:schemas-microsoft-com:office:word" xmlns:w="http://schemas.openxmlformats.org/wordprocessingml/2006/main" xmlns:w14="http://schemas.microsoft.com/office/word/2010/wordml" xmlns:w15="http://schemas.microsoft.com/office/word/2012/wordml" xmlns:w16cex="http://schemas.microsoft.com/office/word/2018/wordml/cex" xmlns:w16cid="http://schemas.microsoft.com/office/word/2016/wordml/cid" xmlns:w16="http://schemas.microsoft.com/office/word/2018/wordml" xmlns:w16du="http://schemas.microsoft.com/office/word/2023/wordml/word16du" xmlns:w16sdtdh="http://schemas.microsoft.com/office/word/2020/wordml/sdtdatahash" xmlns:w16sdtfl="http://schemas.microsoft.com/office/word/2024/wordml/sdtformatlock" xmlns:w16se="http://schemas.microsoft.com/office/word/2015/wordml/symex" xmlns:wpg="http://schemas.microsoft.com/office/word/2010/wordprocessingGroup" xmlns:wpi="http://schemas.microsoft.com/office/word/2010/wordprocessingInk" xmlns:wne="http://schemas.microsoft.com/office/word/2006/wordml" xmlns:wps="http://schemas.microsoft.com/office/word/2010/wordprocessingShape" mc:Ignorable="w14 w15 w16se w16cid w16 w16cex w16sdtdh w16sdtfl w16du wp14">
   <w:endnote w:type="separator" w:id="-1">
     <w:p>
       <w:pPr>
@@ -11936,7 +12037,7 @@
 </file>
 
 <file path=word/footnotes.xml><?xml version="1.0" encoding="utf-8"?>
-<w:footnotes xmlns:ve="http://schemas.openxmlformats.org/markup-compatibility/2006" xmlns:o="urn:schemas-microsoft-com:office:office" xmlns:r="http://schemas.openxmlformats.org/officeDocument/2006/relationships" xmlns:m="http://schemas.openxmlformats.org/officeDocument/2006/math" xmlns:v="urn:schemas-microsoft-com:vml" xmlns:wp="http://schemas.openxmlformats.org/drawingml/2006/wordprocessingDrawing" xmlns:w10="urn:schemas-microsoft-com:office:word" xmlns:w="http://schemas.openxmlformats.org/wordprocessingml/2006/main" xmlns:wne="http://schemas.microsoft.com/office/word/2006/wordml">
+<w:footnotes xmlns:wpc="http://schemas.microsoft.com/office/word/2010/wordprocessingCanvas" xmlns:cx="http://schemas.microsoft.com/office/drawing/2014/chartex" xmlns:cx1="http://schemas.microsoft.com/office/drawing/2015/9/8/chartex" xmlns:cx2="http://schemas.microsoft.com/office/drawing/2015/10/21/chartex" xmlns:cx3="http://schemas.microsoft.com/office/drawing/2016/5/9/chartex" xmlns:cx4="http://schemas.microsoft.com/office/drawing/2016/5/10/chartex" xmlns:cx5="http://schemas.microsoft.com/office/drawing/2016/5/11/chartex" xmlns:cx6="http://schemas.microsoft.com/office/drawing/2016/5/12/chartex" xmlns:cx7="http://schemas.microsoft.com/office/drawing/2016/5/13/chartex" xmlns:cx8="http://schemas.microsoft.com/office/drawing/2016/5/14/chartex" xmlns:mc="http://schemas.openxmlformats.org/markup-compatibility/2006" xmlns:aink="http://schemas.microsoft.com/office/drawing/2016/ink" xmlns:am3d="http://schemas.microsoft.com/office/drawing/2017/model3d" xmlns:o="urn:schemas-microsoft-com:office:office" xmlns:oel="http://schemas.microsoft.com/office/2019/extlst" xmlns:r="http://schemas.openxmlformats.org/officeDocument/2006/relationships" xmlns:m="http://schemas.openxmlformats.org/officeDocument/2006/math" xmlns:v="urn:schemas-microsoft-com:vml" xmlns:wp14="http://schemas.microsoft.com/office/word/2010/wordprocessingDrawing" xmlns:wp="http://schemas.openxmlformats.org/drawingml/2006/wordprocessingDrawing" xmlns:w10="urn:schemas-microsoft-com:office:word" xmlns:w="http://schemas.openxmlformats.org/wordprocessingml/2006/main" xmlns:w14="http://schemas.microsoft.com/office/word/2010/wordml" xmlns:w15="http://schemas.microsoft.com/office/word/2012/wordml" xmlns:w16cex="http://schemas.microsoft.com/office/word/2018/wordml/cex" xmlns:w16cid="http://schemas.microsoft.com/office/word/2016/wordml/cid" xmlns:w16="http://schemas.microsoft.com/office/word/2018/wordml" xmlns:w16du="http://schemas.microsoft.com/office/word/2023/wordml/word16du" xmlns:w16sdtdh="http://schemas.microsoft.com/office/word/2020/wordml/sdtdatahash" xmlns:w16sdtfl="http://schemas.microsoft.com/office/word/2024/wordml/sdtformatlock" xmlns:w16se="http://schemas.microsoft.com/office/word/2015/wordml/symex" xmlns:wpg="http://schemas.microsoft.com/office/word/2010/wordprocessingGroup" xmlns:wpi="http://schemas.microsoft.com/office/word/2010/wordprocessingInk" xmlns:wne="http://schemas.microsoft.com/office/word/2006/wordml" xmlns:wps="http://schemas.microsoft.com/office/word/2010/wordprocessingShape" mc:Ignorable="w14 w15 w16se w16cid w16 w16cex w16sdtdh w16sdtfl w16du wp14">
   <w:footnote w:type="separator" w:id="-1">
     <w:p>
       <w:pPr>
@@ -11961,8 +12062,8 @@
 </file>
 
 <file path=word/numbering.xml><?xml version="1.0" encoding="utf-8"?>
-<w:numbering xmlns:ve="http://schemas.openxmlformats.org/markup-compatibility/2006" xmlns:o="urn:schemas-microsoft-com:office:office" xmlns:r="http://schemas.openxmlformats.org/officeDocument/2006/relationships" xmlns:m="http://schemas.openxmlformats.org/officeDocument/2006/math" xmlns:v="urn:schemas-microsoft-com:vml" xmlns:wp="http://schemas.openxmlformats.org/drawingml/2006/wordprocessingDrawing" xmlns:w10="urn:schemas-microsoft-com:office:word" xmlns:w="http://schemas.openxmlformats.org/wordprocessingml/2006/main" xmlns:wne="http://schemas.microsoft.com/office/word/2006/wordml">
-  <w:abstractNum w:abstractNumId="0">
+<w:numbering xmlns:wpc="http://schemas.microsoft.com/office/word/2010/wordprocessingCanvas" xmlns:cx="http://schemas.microsoft.com/office/drawing/2014/chartex" xmlns:cx1="http://schemas.microsoft.com/office/drawing/2015/9/8/chartex" xmlns:cx2="http://schemas.microsoft.com/office/drawing/2015/10/21/chartex" xmlns:cx3="http://schemas.microsoft.com/office/drawing/2016/5/9/chartex" xmlns:cx4="http://schemas.microsoft.com/office/drawing/2016/5/10/chartex" xmlns:cx5="http://schemas.microsoft.com/office/drawing/2016/5/11/chartex" xmlns:cx6="http://schemas.microsoft.com/office/drawing/2016/5/12/chartex" xmlns:cx7="http://schemas.microsoft.com/office/drawing/2016/5/13/chartex" xmlns:cx8="http://schemas.microsoft.com/office/drawing/2016/5/14/chartex" xmlns:mc="http://schemas.openxmlformats.org/markup-compatibility/2006" xmlns:aink="http://schemas.microsoft.com/office/drawing/2016/ink" xmlns:am3d="http://schemas.microsoft.com/office/drawing/2017/model3d" xmlns:o="urn:schemas-microsoft-com:office:office" xmlns:oel="http://schemas.microsoft.com/office/2019/extlst" xmlns:r="http://schemas.openxmlformats.org/officeDocument/2006/relationships" xmlns:m="http://schemas.openxmlformats.org/officeDocument/2006/math" xmlns:v="urn:schemas-microsoft-com:vml" xmlns:wp14="http://schemas.microsoft.com/office/word/2010/wordprocessingDrawing" xmlns:wp="http://schemas.openxmlformats.org/drawingml/2006/wordprocessingDrawing" xmlns:w10="urn:schemas-microsoft-com:office:word" xmlns:w="http://schemas.openxmlformats.org/wordprocessingml/2006/main" xmlns:w14="http://schemas.microsoft.com/office/word/2010/wordml" xmlns:w15="http://schemas.microsoft.com/office/word/2012/wordml" xmlns:w16cex="http://schemas.microsoft.com/office/word/2018/wordml/cex" xmlns:w16cid="http://schemas.microsoft.com/office/word/2016/wordml/cid" xmlns:w16="http://schemas.microsoft.com/office/word/2018/wordml" xmlns:w16du="http://schemas.microsoft.com/office/word/2023/wordml/word16du" xmlns:w16sdtdh="http://schemas.microsoft.com/office/word/2020/wordml/sdtdatahash" xmlns:w16sdtfl="http://schemas.microsoft.com/office/word/2024/wordml/sdtformatlock" xmlns:w16se="http://schemas.microsoft.com/office/word/2015/wordml/symex" xmlns:wpg="http://schemas.microsoft.com/office/word/2010/wordprocessingGroup" xmlns:wpi="http://schemas.microsoft.com/office/word/2010/wordprocessingInk" xmlns:wne="http://schemas.microsoft.com/office/word/2006/wordml" xmlns:wps="http://schemas.microsoft.com/office/word/2010/wordprocessingShape" mc:Ignorable="w14 w15 w16se w16cid w16 w16cex w16sdtdh w16sdtfl w16du wp14">
+  <w:abstractNum w:abstractNumId="0" w15:restartNumberingAfterBreak="0">
     <w:nsid w:val="02011BE6"/>
     <w:multiLevelType w:val="hybridMultilevel"/>
     <w:tmpl w:val="E72E7340"/>
@@ -12051,7 +12152,7 @@
       </w:pPr>
     </w:lvl>
   </w:abstractNum>
-  <w:abstractNum w:abstractNumId="1">
+  <w:abstractNum w:abstractNumId="1" w15:restartNumberingAfterBreak="0">
     <w:nsid w:val="092B6180"/>
     <w:multiLevelType w:val="hybridMultilevel"/>
     <w:tmpl w:val="F020BF6C"/>
@@ -12140,7 +12241,7 @@
       </w:pPr>
     </w:lvl>
   </w:abstractNum>
-  <w:abstractNum w:abstractNumId="2">
+  <w:abstractNum w:abstractNumId="2" w15:restartNumberingAfterBreak="0">
     <w:nsid w:val="0B404C83"/>
     <w:multiLevelType w:val="hybridMultilevel"/>
     <w:tmpl w:val="F020BF6C"/>
@@ -12229,7 +12330,7 @@
       </w:pPr>
     </w:lvl>
   </w:abstractNum>
-  <w:abstractNum w:abstractNumId="3">
+  <w:abstractNum w:abstractNumId="3" w15:restartNumberingAfterBreak="0">
     <w:nsid w:val="0FFF58E2"/>
     <w:multiLevelType w:val="hybridMultilevel"/>
     <w:tmpl w:val="26749AB6"/>
@@ -12342,7 +12443,7 @@
       </w:rPr>
     </w:lvl>
   </w:abstractNum>
-  <w:abstractNum w:abstractNumId="4">
+  <w:abstractNum w:abstractNumId="4" w15:restartNumberingAfterBreak="0">
     <w:nsid w:val="113F527B"/>
     <w:multiLevelType w:val="hybridMultilevel"/>
     <w:tmpl w:val="DDDE521C"/>
@@ -12455,7 +12556,7 @@
       </w:rPr>
     </w:lvl>
   </w:abstractNum>
-  <w:abstractNum w:abstractNumId="5">
+  <w:abstractNum w:abstractNumId="5" w15:restartNumberingAfterBreak="0">
     <w:nsid w:val="129A4414"/>
     <w:multiLevelType w:val="hybridMultilevel"/>
     <w:tmpl w:val="6978C286"/>
@@ -12568,7 +12669,7 @@
       </w:rPr>
     </w:lvl>
   </w:abstractNum>
-  <w:abstractNum w:abstractNumId="6">
+  <w:abstractNum w:abstractNumId="6" w15:restartNumberingAfterBreak="0">
     <w:nsid w:val="131D02FC"/>
     <w:multiLevelType w:val="hybridMultilevel"/>
     <w:tmpl w:val="1886488C"/>
@@ -12657,7 +12758,7 @@
       </w:pPr>
     </w:lvl>
   </w:abstractNum>
-  <w:abstractNum w:abstractNumId="7">
+  <w:abstractNum w:abstractNumId="7" w15:restartNumberingAfterBreak="0">
     <w:nsid w:val="18E24DA0"/>
     <w:multiLevelType w:val="hybridMultilevel"/>
     <w:tmpl w:val="70EA21BE"/>
@@ -12770,7 +12871,7 @@
       </w:rPr>
     </w:lvl>
   </w:abstractNum>
-  <w:abstractNum w:abstractNumId="8">
+  <w:abstractNum w:abstractNumId="8" w15:restartNumberingAfterBreak="0">
     <w:nsid w:val="1B8450D6"/>
     <w:multiLevelType w:val="hybridMultilevel"/>
     <w:tmpl w:val="DB446002"/>
@@ -12856,7 +12957,7 @@
       </w:pPr>
     </w:lvl>
   </w:abstractNum>
-  <w:abstractNum w:abstractNumId="9">
+  <w:abstractNum w:abstractNumId="9" w15:restartNumberingAfterBreak="0">
     <w:nsid w:val="224E4BB5"/>
     <w:multiLevelType w:val="hybridMultilevel"/>
     <w:tmpl w:val="28966AFE"/>
@@ -12945,7 +13046,7 @@
       </w:pPr>
     </w:lvl>
   </w:abstractNum>
-  <w:abstractNum w:abstractNumId="10">
+  <w:abstractNum w:abstractNumId="10" w15:restartNumberingAfterBreak="0">
     <w:nsid w:val="2B3B2935"/>
     <w:multiLevelType w:val="hybridMultilevel"/>
     <w:tmpl w:val="D690D56E"/>
@@ -13034,7 +13135,7 @@
       </w:pPr>
     </w:lvl>
   </w:abstractNum>
-  <w:abstractNum w:abstractNumId="11">
+  <w:abstractNum w:abstractNumId="11" w15:restartNumberingAfterBreak="0">
     <w:nsid w:val="2BC848D8"/>
     <w:multiLevelType w:val="multilevel"/>
     <w:tmpl w:val="B520027A"/>
@@ -13183,7 +13284,7 @@
       </w:rPr>
     </w:lvl>
   </w:abstractNum>
-  <w:abstractNum w:abstractNumId="12">
+  <w:abstractNum w:abstractNumId="12" w15:restartNumberingAfterBreak="0">
     <w:nsid w:val="2EFE0DFD"/>
     <w:multiLevelType w:val="hybridMultilevel"/>
     <w:tmpl w:val="D4C67042"/>
@@ -13296,7 +13397,7 @@
       </w:rPr>
     </w:lvl>
   </w:abstractNum>
-  <w:abstractNum w:abstractNumId="13">
+  <w:abstractNum w:abstractNumId="13" w15:restartNumberingAfterBreak="0">
     <w:nsid w:val="30073447"/>
     <w:multiLevelType w:val="hybridMultilevel"/>
     <w:tmpl w:val="6F56A986"/>
@@ -13385,7 +13486,7 @@
       </w:pPr>
     </w:lvl>
   </w:abstractNum>
-  <w:abstractNum w:abstractNumId="14">
+  <w:abstractNum w:abstractNumId="14" w15:restartNumberingAfterBreak="0">
     <w:nsid w:val="33353341"/>
     <w:multiLevelType w:val="hybridMultilevel"/>
     <w:tmpl w:val="EECC9472"/>
@@ -13474,7 +13575,7 @@
       </w:pPr>
     </w:lvl>
   </w:abstractNum>
-  <w:abstractNum w:abstractNumId="15">
+  <w:abstractNum w:abstractNumId="15" w15:restartNumberingAfterBreak="0">
     <w:nsid w:val="35931296"/>
     <w:multiLevelType w:val="hybridMultilevel"/>
     <w:tmpl w:val="5B54149E"/>
@@ -13587,7 +13688,7 @@
       </w:rPr>
     </w:lvl>
   </w:abstractNum>
-  <w:abstractNum w:abstractNumId="16">
+  <w:abstractNum w:abstractNumId="16" w15:restartNumberingAfterBreak="0">
     <w:nsid w:val="36BF6D0D"/>
     <w:multiLevelType w:val="hybridMultilevel"/>
     <w:tmpl w:val="A9F00214"/>
@@ -13700,7 +13801,7 @@
       </w:rPr>
     </w:lvl>
   </w:abstractNum>
-  <w:abstractNum w:abstractNumId="17">
+  <w:abstractNum w:abstractNumId="17" w15:restartNumberingAfterBreak="0">
     <w:nsid w:val="392E5AFD"/>
     <w:multiLevelType w:val="hybridMultilevel"/>
     <w:tmpl w:val="EC0056B6"/>
@@ -13813,7 +13914,7 @@
       </w:rPr>
     </w:lvl>
   </w:abstractNum>
-  <w:abstractNum w:abstractNumId="18">
+  <w:abstractNum w:abstractNumId="18" w15:restartNumberingAfterBreak="0">
     <w:nsid w:val="398C74ED"/>
     <w:multiLevelType w:val="multilevel"/>
     <w:tmpl w:val="05284EC6"/>
@@ -13962,7 +14063,7 @@
       </w:rPr>
     </w:lvl>
   </w:abstractNum>
-  <w:abstractNum w:abstractNumId="19">
+  <w:abstractNum w:abstractNumId="19" w15:restartNumberingAfterBreak="0">
     <w:nsid w:val="3B421BA8"/>
     <w:multiLevelType w:val="hybridMultilevel"/>
     <w:tmpl w:val="1CE4B756"/>
@@ -14051,7 +14152,7 @@
       </w:pPr>
     </w:lvl>
   </w:abstractNum>
-  <w:abstractNum w:abstractNumId="20">
+  <w:abstractNum w:abstractNumId="20" w15:restartNumberingAfterBreak="0">
     <w:nsid w:val="42EB751C"/>
     <w:multiLevelType w:val="hybridMultilevel"/>
     <w:tmpl w:val="09484ACE"/>
@@ -14164,7 +14265,7 @@
       </w:rPr>
     </w:lvl>
   </w:abstractNum>
-  <w:abstractNum w:abstractNumId="21">
+  <w:abstractNum w:abstractNumId="21" w15:restartNumberingAfterBreak="0">
     <w:nsid w:val="45AE77F6"/>
     <w:multiLevelType w:val="multilevel"/>
     <w:tmpl w:val="AE125934"/>
@@ -14285,7 +14386,7 @@
       </w:rPr>
     </w:lvl>
   </w:abstractNum>
-  <w:abstractNum w:abstractNumId="22">
+  <w:abstractNum w:abstractNumId="22" w15:restartNumberingAfterBreak="0">
     <w:nsid w:val="487A2AEA"/>
     <w:multiLevelType w:val="hybridMultilevel"/>
     <w:tmpl w:val="F6FCBEEC"/>
@@ -14398,7 +14499,7 @@
       </w:rPr>
     </w:lvl>
   </w:abstractNum>
-  <w:abstractNum w:abstractNumId="23">
+  <w:abstractNum w:abstractNumId="23" w15:restartNumberingAfterBreak="0">
     <w:nsid w:val="4BBE0786"/>
     <w:multiLevelType w:val="hybridMultilevel"/>
     <w:tmpl w:val="3132C600"/>
@@ -14487,7 +14588,7 @@
       </w:pPr>
     </w:lvl>
   </w:abstractNum>
-  <w:abstractNum w:abstractNumId="24">
+  <w:abstractNum w:abstractNumId="24" w15:restartNumberingAfterBreak="0">
     <w:nsid w:val="4BE022AA"/>
     <w:multiLevelType w:val="multilevel"/>
     <w:tmpl w:val="0B2026A8"/>
@@ -14608,7 +14709,7 @@
       </w:rPr>
     </w:lvl>
   </w:abstractNum>
-  <w:abstractNum w:abstractNumId="25">
+  <w:abstractNum w:abstractNumId="25" w15:restartNumberingAfterBreak="0">
     <w:nsid w:val="4DD52AC0"/>
     <w:multiLevelType w:val="hybridMultilevel"/>
     <w:tmpl w:val="3310458A"/>
@@ -14697,7 +14798,7 @@
       </w:pPr>
     </w:lvl>
   </w:abstractNum>
-  <w:abstractNum w:abstractNumId="26">
+  <w:abstractNum w:abstractNumId="26" w15:restartNumberingAfterBreak="0">
     <w:nsid w:val="4DD657C0"/>
     <w:multiLevelType w:val="hybridMultilevel"/>
     <w:tmpl w:val="61FEC3D8"/>
@@ -14783,7 +14884,7 @@
       </w:pPr>
     </w:lvl>
   </w:abstractNum>
-  <w:abstractNum w:abstractNumId="27">
+  <w:abstractNum w:abstractNumId="27" w15:restartNumberingAfterBreak="0">
     <w:nsid w:val="4EC353E1"/>
     <w:multiLevelType w:val="hybridMultilevel"/>
     <w:tmpl w:val="2A78AF7A"/>
@@ -14872,7 +14973,7 @@
       </w:pPr>
     </w:lvl>
   </w:abstractNum>
-  <w:abstractNum w:abstractNumId="28">
+  <w:abstractNum w:abstractNumId="28" w15:restartNumberingAfterBreak="0">
     <w:nsid w:val="69E95DF0"/>
     <w:multiLevelType w:val="hybridMultilevel"/>
     <w:tmpl w:val="2B36137C"/>
@@ -14961,7 +15062,7 @@
       </w:pPr>
     </w:lvl>
   </w:abstractNum>
-  <w:abstractNum w:abstractNumId="29">
+  <w:abstractNum w:abstractNumId="29" w15:restartNumberingAfterBreak="0">
     <w:nsid w:val="6DD555A9"/>
     <w:multiLevelType w:val="hybridMultilevel"/>
     <w:tmpl w:val="D690D56E"/>
@@ -15050,7 +15151,7 @@
       </w:pPr>
     </w:lvl>
   </w:abstractNum>
-  <w:abstractNum w:abstractNumId="30">
+  <w:abstractNum w:abstractNumId="30" w15:restartNumberingAfterBreak="0">
     <w:nsid w:val="70E5492F"/>
     <w:multiLevelType w:val="multilevel"/>
     <w:tmpl w:val="40090023"/>
@@ -15146,7 +15247,7 @@
       </w:pPr>
     </w:lvl>
   </w:abstractNum>
-  <w:abstractNum w:abstractNumId="31">
+  <w:abstractNum w:abstractNumId="31" w15:restartNumberingAfterBreak="0">
     <w:nsid w:val="714378DE"/>
     <w:multiLevelType w:val="hybridMultilevel"/>
     <w:tmpl w:val="6F56A986"/>
@@ -15235,7 +15336,7 @@
       </w:pPr>
     </w:lvl>
   </w:abstractNum>
-  <w:abstractNum w:abstractNumId="32">
+  <w:abstractNum w:abstractNumId="32" w15:restartNumberingAfterBreak="0">
     <w:nsid w:val="73914814"/>
     <w:multiLevelType w:val="hybridMultilevel"/>
     <w:tmpl w:val="E8C2FB34"/>
@@ -15348,103 +15449,103 @@
       </w:rPr>
     </w:lvl>
   </w:abstractNum>
-  <w:num w:numId="1">
+  <w:num w:numId="1" w16cid:durableId="912349421">
     <w:abstractNumId w:val="21"/>
   </w:num>
-  <w:num w:numId="2">
+  <w:num w:numId="2" w16cid:durableId="1657341817">
     <w:abstractNumId w:val="17"/>
   </w:num>
-  <w:num w:numId="3">
+  <w:num w:numId="3" w16cid:durableId="460852653">
     <w:abstractNumId w:val="24"/>
   </w:num>
-  <w:num w:numId="4">
+  <w:num w:numId="4" w16cid:durableId="591822836">
     <w:abstractNumId w:val="23"/>
   </w:num>
-  <w:num w:numId="5">
+  <w:num w:numId="5" w16cid:durableId="1376739922">
     <w:abstractNumId w:val="29"/>
   </w:num>
-  <w:num w:numId="6">
+  <w:num w:numId="6" w16cid:durableId="422848341">
     <w:abstractNumId w:val="19"/>
   </w:num>
-  <w:num w:numId="7">
+  <w:num w:numId="7" w16cid:durableId="206069610">
     <w:abstractNumId w:val="30"/>
   </w:num>
-  <w:num w:numId="8">
+  <w:num w:numId="8" w16cid:durableId="2037581023">
     <w:abstractNumId w:val="26"/>
   </w:num>
-  <w:num w:numId="9">
+  <w:num w:numId="9" w16cid:durableId="686827166">
     <w:abstractNumId w:val="10"/>
   </w:num>
-  <w:num w:numId="10">
+  <w:num w:numId="10" w16cid:durableId="727531530">
     <w:abstractNumId w:val="1"/>
   </w:num>
-  <w:num w:numId="11">
+  <w:num w:numId="11" w16cid:durableId="929893335">
     <w:abstractNumId w:val="8"/>
   </w:num>
-  <w:num w:numId="12">
+  <w:num w:numId="12" w16cid:durableId="1580095584">
     <w:abstractNumId w:val="31"/>
   </w:num>
-  <w:num w:numId="13">
+  <w:num w:numId="13" w16cid:durableId="643973608">
     <w:abstractNumId w:val="28"/>
   </w:num>
-  <w:num w:numId="14">
+  <w:num w:numId="14" w16cid:durableId="1842621414">
     <w:abstractNumId w:val="0"/>
   </w:num>
-  <w:num w:numId="15">
+  <w:num w:numId="15" w16cid:durableId="1659307014">
     <w:abstractNumId w:val="20"/>
   </w:num>
-  <w:num w:numId="16">
+  <w:num w:numId="16" w16cid:durableId="773482639">
     <w:abstractNumId w:val="13"/>
   </w:num>
-  <w:num w:numId="17">
+  <w:num w:numId="17" w16cid:durableId="1972008586">
     <w:abstractNumId w:val="27"/>
   </w:num>
-  <w:num w:numId="18">
+  <w:num w:numId="18" w16cid:durableId="99376975">
     <w:abstractNumId w:val="9"/>
   </w:num>
-  <w:num w:numId="19">
+  <w:num w:numId="19" w16cid:durableId="1892885789">
     <w:abstractNumId w:val="6"/>
   </w:num>
-  <w:num w:numId="20">
+  <w:num w:numId="20" w16cid:durableId="1942453515">
     <w:abstractNumId w:val="7"/>
   </w:num>
-  <w:num w:numId="21">
+  <w:num w:numId="21" w16cid:durableId="453252371">
     <w:abstractNumId w:val="15"/>
   </w:num>
-  <w:num w:numId="22">
+  <w:num w:numId="22" w16cid:durableId="1350331318">
     <w:abstractNumId w:val="2"/>
   </w:num>
-  <w:num w:numId="23">
+  <w:num w:numId="23" w16cid:durableId="774639383">
     <w:abstractNumId w:val="3"/>
   </w:num>
-  <w:num w:numId="24">
+  <w:num w:numId="24" w16cid:durableId="491533929">
     <w:abstractNumId w:val="12"/>
   </w:num>
-  <w:num w:numId="25">
+  <w:num w:numId="25" w16cid:durableId="636958026">
     <w:abstractNumId w:val="25"/>
   </w:num>
-  <w:num w:numId="26">
+  <w:num w:numId="26" w16cid:durableId="385373428">
     <w:abstractNumId w:val="5"/>
   </w:num>
-  <w:num w:numId="27">
+  <w:num w:numId="27" w16cid:durableId="1763448579">
     <w:abstractNumId w:val="22"/>
   </w:num>
-  <w:num w:numId="28">
+  <w:num w:numId="28" w16cid:durableId="1412236153">
     <w:abstractNumId w:val="4"/>
   </w:num>
-  <w:num w:numId="29">
+  <w:num w:numId="29" w16cid:durableId="2100829745">
     <w:abstractNumId w:val="16"/>
   </w:num>
-  <w:num w:numId="30">
+  <w:num w:numId="30" w16cid:durableId="526675875">
     <w:abstractNumId w:val="14"/>
   </w:num>
-  <w:num w:numId="31">
+  <w:num w:numId="31" w16cid:durableId="67846995">
     <w:abstractNumId w:val="11"/>
   </w:num>
-  <w:num w:numId="32">
+  <w:num w:numId="32" w16cid:durableId="233247816">
     <w:abstractNumId w:val="18"/>
   </w:num>
-  <w:num w:numId="33">
+  <w:num w:numId="33" w16cid:durableId="1614359354">
     <w:abstractNumId w:val="32"/>
   </w:num>
   <w:numIdMacAtCleanup w:val="33"/>
@@ -15452,7 +15553,7 @@
 </file>
 
 <file path=word/people.xml><?xml version="1.0" encoding="utf-8"?>
-<w15:people xmlns:wpc="http://schemas.microsoft.com/office/word/2010/wordprocessingCanvas" xmlns:cx="http://schemas.microsoft.com/office/drawing/2014/chartex" xmlns:cx1="http://schemas.microsoft.com/office/drawing/2015/9/8/chartex" xmlns:mc="http://schemas.openxmlformats.org/markup-compatibility/2006" xmlns:o="urn:schemas-microsoft-com:office:office" xmlns:r="http://schemas.openxmlformats.org/officeDocument/2006/relationships" xmlns:m="http://schemas.openxmlformats.org/officeDocument/2006/math" xmlns:v="urn:schemas-microsoft-com:vml" xmlns:wp14="http://schemas.microsoft.com/office/word/2010/wordprocessingDrawing" xmlns:wp="http://schemas.openxmlformats.org/drawingml/2006/wordprocessingDrawing" xmlns:w10="urn:schemas-microsoft-com:office:word" xmlns:w="http://schemas.openxmlformats.org/wordprocessingml/2006/main" xmlns:w14="http://schemas.microsoft.com/office/word/2010/wordml" xmlns:w15="http://schemas.microsoft.com/office/word/2012/wordml" xmlns:w16se="http://schemas.microsoft.com/office/word/2015/wordml/symex" xmlns:wpg="http://schemas.microsoft.com/office/word/2010/wordprocessingGroup" xmlns:wpi="http://schemas.microsoft.com/office/word/2010/wordprocessingInk" xmlns:wne="http://schemas.microsoft.com/office/word/2006/wordml" xmlns:wps="http://schemas.microsoft.com/office/word/2010/wordprocessingShape" mc:Ignorable="w14 w15 w16se wp14">
+<w15:people xmlns:wpc="http://schemas.microsoft.com/office/word/2010/wordprocessingCanvas" xmlns:cx="http://schemas.microsoft.com/office/drawing/2014/chartex" xmlns:cx1="http://schemas.microsoft.com/office/drawing/2015/9/8/chartex" xmlns:cx2="http://schemas.microsoft.com/office/drawing/2015/10/21/chartex" xmlns:cx3="http://schemas.microsoft.com/office/drawing/2016/5/9/chartex" xmlns:cx4="http://schemas.microsoft.com/office/drawing/2016/5/10/chartex" xmlns:cx5="http://schemas.microsoft.com/office/drawing/2016/5/11/chartex" xmlns:cx6="http://schemas.microsoft.com/office/drawing/2016/5/12/chartex" xmlns:cx7="http://schemas.microsoft.com/office/drawing/2016/5/13/chartex" xmlns:cx8="http://schemas.microsoft.com/office/drawing/2016/5/14/chartex" xmlns:mc="http://schemas.openxmlformats.org/markup-compatibility/2006" xmlns:aink="http://schemas.microsoft.com/office/drawing/2016/ink" xmlns:am3d="http://schemas.microsoft.com/office/drawing/2017/model3d" xmlns:o="urn:schemas-microsoft-com:office:office" xmlns:oel="http://schemas.microsoft.com/office/2019/extlst" xmlns:r="http://schemas.openxmlformats.org/officeDocument/2006/relationships" xmlns:m="http://schemas.openxmlformats.org/officeDocument/2006/math" xmlns:v="urn:schemas-microsoft-com:vml" xmlns:wp14="http://schemas.microsoft.com/office/word/2010/wordprocessingDrawing" xmlns:wp="http://schemas.openxmlformats.org/drawingml/2006/wordprocessingDrawing" xmlns:w10="urn:schemas-microsoft-com:office:word" xmlns:w="http://schemas.openxmlformats.org/wordprocessingml/2006/main" xmlns:w14="http://schemas.microsoft.com/office/word/2010/wordml" xmlns:w15="http://schemas.microsoft.com/office/word/2012/wordml" xmlns:w16cex="http://schemas.microsoft.com/office/word/2018/wordml/cex" xmlns:w16cid="http://schemas.microsoft.com/office/word/2016/wordml/cid" xmlns:w16="http://schemas.microsoft.com/office/word/2018/wordml" xmlns:w16du="http://schemas.microsoft.com/office/word/2023/wordml/word16du" xmlns:w16sdtdh="http://schemas.microsoft.com/office/word/2020/wordml/sdtdatahash" xmlns:w16sdtfl="http://schemas.microsoft.com/office/word/2024/wordml/sdtformatlock" xmlns:w16se="http://schemas.microsoft.com/office/word/2015/wordml/symex" xmlns:wpg="http://schemas.microsoft.com/office/word/2010/wordprocessingGroup" xmlns:wpi="http://schemas.microsoft.com/office/word/2010/wordprocessingInk" xmlns:wne="http://schemas.microsoft.com/office/word/2006/wordml" xmlns:wps="http://schemas.microsoft.com/office/word/2010/wordprocessingShape" mc:Ignorable="w14 w15 w16se w16cid w16 w16cex w16sdtdh w16sdtfl w16du wp14">
   <w15:person w15:author="Ajay Tandalekar">
     <w15:presenceInfo w15:providerId="AD" w15:userId="S-1-5-21-98960553-3474851011-3893374522-15810274"/>
   </w15:person>
@@ -15469,7 +15570,7 @@
 </file>
 
 <file path=word/styles.xml><?xml version="1.0" encoding="utf-8"?>
-<w:styles xmlns:r="http://schemas.openxmlformats.org/officeDocument/2006/relationships" xmlns:w="http://schemas.openxmlformats.org/wordprocessingml/2006/main">
+<w:styles xmlns:mc="http://schemas.openxmlformats.org/markup-compatibility/2006" xmlns:r="http://schemas.openxmlformats.org/officeDocument/2006/relationships" xmlns:w="http://schemas.openxmlformats.org/wordprocessingml/2006/main" xmlns:w14="http://schemas.microsoft.com/office/word/2010/wordml" xmlns:w15="http://schemas.microsoft.com/office/word/2012/wordml" xmlns:w16cex="http://schemas.microsoft.com/office/word/2018/wordml/cex" xmlns:w16cid="http://schemas.microsoft.com/office/word/2016/wordml/cid" xmlns:w16="http://schemas.microsoft.com/office/word/2018/wordml" xmlns:w16du="http://schemas.microsoft.com/office/word/2023/wordml/word16du" xmlns:w16sdtdh="http://schemas.microsoft.com/office/word/2020/wordml/sdtdatahash" xmlns:w16sdtfl="http://schemas.microsoft.com/office/word/2024/wordml/sdtformatlock" xmlns:w16se="http://schemas.microsoft.com/office/word/2015/wordml/symex" mc:Ignorable="w14 w15 w16se w16cid w16 w16cex w16sdtdh w16sdtfl w16du">
   <w:docDefaults>
     <w:rPrDefault>
       <w:rPr>
@@ -15485,144 +15586,383 @@
       </w:pPr>
     </w:pPrDefault>
   </w:docDefaults>
-  <w:latentStyles w:defLockedState="0" w:defUIPriority="99" w:defSemiHidden="1" w:defUnhideWhenUsed="1" w:defQFormat="0" w:count="267">
-    <w:lsdException w:name="Normal" w:semiHidden="0" w:uiPriority="0" w:unhideWhenUsed="0" w:qFormat="1"/>
-    <w:lsdException w:name="heading 1" w:semiHidden="0" w:uiPriority="9" w:unhideWhenUsed="0" w:qFormat="1"/>
-    <w:lsdException w:name="heading 2" w:uiPriority="9" w:qFormat="1"/>
-    <w:lsdException w:name="heading 3" w:uiPriority="9" w:qFormat="1"/>
-    <w:lsdException w:name="heading 4" w:uiPriority="9" w:qFormat="1"/>
-    <w:lsdException w:name="heading 5" w:uiPriority="9" w:qFormat="1"/>
-    <w:lsdException w:name="heading 6" w:uiPriority="9" w:qFormat="1"/>
-    <w:lsdException w:name="heading 7" w:uiPriority="9" w:qFormat="1"/>
-    <w:lsdException w:name="heading 8" w:uiPriority="9" w:qFormat="1"/>
-    <w:lsdException w:name="heading 9" w:uiPriority="9" w:qFormat="1"/>
-    <w:lsdException w:name="toc 1" w:uiPriority="39"/>
-    <w:lsdException w:name="toc 2" w:uiPriority="39"/>
-    <w:lsdException w:name="toc 3" w:uiPriority="39"/>
-    <w:lsdException w:name="toc 4" w:uiPriority="39"/>
-    <w:lsdException w:name="toc 5" w:uiPriority="39"/>
-    <w:lsdException w:name="toc 6" w:uiPriority="39"/>
-    <w:lsdException w:name="toc 7" w:uiPriority="39"/>
-    <w:lsdException w:name="toc 8" w:uiPriority="39"/>
-    <w:lsdException w:name="toc 9" w:uiPriority="39"/>
-    <w:lsdException w:name="caption" w:uiPriority="35" w:qFormat="1"/>
-    <w:lsdException w:name="Title" w:semiHidden="0" w:uiPriority="10" w:unhideWhenUsed="0" w:qFormat="1"/>
-    <w:lsdException w:name="Default Paragraph Font" w:uiPriority="1"/>
-    <w:lsdException w:name="Subtitle" w:semiHidden="0" w:uiPriority="11" w:unhideWhenUsed="0" w:qFormat="1"/>
-    <w:lsdException w:name="Strong" w:semiHidden="0" w:uiPriority="22" w:unhideWhenUsed="0" w:qFormat="1"/>
-    <w:lsdException w:name="Emphasis" w:semiHidden="0" w:uiPriority="20" w:unhideWhenUsed="0" w:qFormat="1"/>
-    <w:lsdException w:name="Table Grid" w:semiHidden="0" w:uiPriority="39" w:unhideWhenUsed="0"/>
-    <w:lsdException w:name="Placeholder Text" w:unhideWhenUsed="0"/>
-    <w:lsdException w:name="No Spacing" w:semiHidden="0" w:uiPriority="1" w:unhideWhenUsed="0" w:qFormat="1"/>
-    <w:lsdException w:name="Light Shading" w:semiHidden="0" w:uiPriority="60" w:unhideWhenUsed="0"/>
-    <w:lsdException w:name="Light List" w:semiHidden="0" w:uiPriority="61" w:unhideWhenUsed="0"/>
-    <w:lsdException w:name="Light Grid" w:semiHidden="0" w:uiPriority="62" w:unhideWhenUsed="0"/>
-    <w:lsdException w:name="Medium Shading 1" w:semiHidden="0" w:uiPriority="63" w:unhideWhenUsed="0"/>
-    <w:lsdException w:name="Medium Shading 2" w:semiHidden="0" w:uiPriority="64" w:unhideWhenUsed="0"/>
-    <w:lsdException w:name="Medium List 1" w:semiHidden="0" w:uiPriority="65" w:unhideWhenUsed="0"/>
-    <w:lsdException w:name="Medium List 2" w:semiHidden="0" w:uiPriority="66" w:unhideWhenUsed="0"/>
-    <w:lsdException w:name="Medium Grid 1" w:semiHidden="0" w:uiPriority="67" w:unhideWhenUsed="0"/>
-    <w:lsdException w:name="Medium Grid 2" w:semiHidden="0" w:uiPriority="68" w:unhideWhenUsed="0"/>
-    <w:lsdException w:name="Medium Grid 3" w:semiHidden="0" w:uiPriority="69" w:unhideWhenUsed="0"/>
-    <w:lsdException w:name="Dark List" w:semiHidden="0" w:uiPriority="70" w:unhideWhenUsed="0"/>
-    <w:lsdException w:name="Colorful Shading" w:semiHidden="0" w:uiPriority="71" w:unhideWhenUsed="0"/>
-    <w:lsdException w:name="Colorful List" w:semiHidden="0" w:uiPriority="72" w:unhideWhenUsed="0"/>
-    <w:lsdException w:name="Colorful Grid" w:semiHidden="0" w:uiPriority="73" w:unhideWhenUsed="0"/>
-    <w:lsdException w:name="Light Shading Accent 1" w:semiHidden="0" w:uiPriority="60" w:unhideWhenUsed="0"/>
-    <w:lsdException w:name="Light List Accent 1" w:semiHidden="0" w:uiPriority="61" w:unhideWhenUsed="0"/>
-    <w:lsdException w:name="Light Grid Accent 1" w:semiHidden="0" w:uiPriority="62" w:unhideWhenUsed="0"/>
-    <w:lsdException w:name="Medium Shading 1 Accent 1" w:semiHidden="0" w:uiPriority="63" w:unhideWhenUsed="0"/>
-    <w:lsdException w:name="Medium Shading 2 Accent 1" w:semiHidden="0" w:uiPriority="64" w:unhideWhenUsed="0"/>
-    <w:lsdException w:name="Medium List 1 Accent 1" w:semiHidden="0" w:uiPriority="65" w:unhideWhenUsed="0"/>
-    <w:lsdException w:name="Revision" w:unhideWhenUsed="0"/>
-    <w:lsdException w:name="List Paragraph" w:semiHidden="0" w:uiPriority="34" w:unhideWhenUsed="0" w:qFormat="1"/>
-    <w:lsdException w:name="Quote" w:semiHidden="0" w:uiPriority="29" w:unhideWhenUsed="0" w:qFormat="1"/>
-    <w:lsdException w:name="Intense Quote" w:semiHidden="0" w:uiPriority="30" w:unhideWhenUsed="0" w:qFormat="1"/>
-    <w:lsdException w:name="Medium List 2 Accent 1" w:semiHidden="0" w:uiPriority="66" w:unhideWhenUsed="0"/>
-    <w:lsdException w:name="Medium Grid 1 Accent 1" w:semiHidden="0" w:uiPriority="67" w:unhideWhenUsed="0"/>
-    <w:lsdException w:name="Medium Grid 2 Accent 1" w:semiHidden="0" w:uiPriority="68" w:unhideWhenUsed="0"/>
-    <w:lsdException w:name="Medium Grid 3 Accent 1" w:semiHidden="0" w:uiPriority="69" w:unhideWhenUsed="0"/>
-    <w:lsdException w:name="Dark List Accent 1" w:semiHidden="0" w:uiPriority="70" w:unhideWhenUsed="0"/>
-    <w:lsdException w:name="Colorful Shading Accent 1" w:semiHidden="0" w:uiPriority="71" w:unhideWhenUsed="0"/>
-    <w:lsdException w:name="Colorful List Accent 1" w:semiHidden="0" w:uiPriority="72" w:unhideWhenUsed="0"/>
-    <w:lsdException w:name="Colorful Grid Accent 1" w:semiHidden="0" w:uiPriority="73" w:unhideWhenUsed="0"/>
-    <w:lsdException w:name="Light Shading Accent 2" w:semiHidden="0" w:uiPriority="60" w:unhideWhenUsed="0"/>
-    <w:lsdException w:name="Light List Accent 2" w:semiHidden="0" w:uiPriority="61" w:unhideWhenUsed="0"/>
-    <w:lsdException w:name="Light Grid Accent 2" w:semiHidden="0" w:uiPriority="62" w:unhideWhenUsed="0"/>
-    <w:lsdException w:name="Medium Shading 1 Accent 2" w:semiHidden="0" w:uiPriority="63" w:unhideWhenUsed="0"/>
-    <w:lsdException w:name="Medium Shading 2 Accent 2" w:semiHidden="0" w:uiPriority="64" w:unhideWhenUsed="0"/>
-    <w:lsdException w:name="Medium List 1 Accent 2" w:semiHidden="0" w:uiPriority="65" w:unhideWhenUsed="0"/>
-    <w:lsdException w:name="Medium List 2 Accent 2" w:semiHidden="0" w:uiPriority="66" w:unhideWhenUsed="0"/>
-    <w:lsdException w:name="Medium Grid 1 Accent 2" w:semiHidden="0" w:uiPriority="67" w:unhideWhenUsed="0"/>
-    <w:lsdException w:name="Medium Grid 2 Accent 2" w:semiHidden="0" w:uiPriority="68" w:unhideWhenUsed="0"/>
-    <w:lsdException w:name="Medium Grid 3 Accent 2" w:semiHidden="0" w:uiPriority="69" w:unhideWhenUsed="0"/>
-    <w:lsdException w:name="Dark List Accent 2" w:semiHidden="0" w:uiPriority="70" w:unhideWhenUsed="0"/>
-    <w:lsdException w:name="Colorful Shading Accent 2" w:semiHidden="0" w:uiPriority="71" w:unhideWhenUsed="0"/>
-    <w:lsdException w:name="Colorful List Accent 2" w:semiHidden="0" w:uiPriority="72" w:unhideWhenUsed="0"/>
-    <w:lsdException w:name="Colorful Grid Accent 2" w:semiHidden="0" w:uiPriority="73" w:unhideWhenUsed="0"/>
-    <w:lsdException w:name="Light Shading Accent 3" w:semiHidden="0" w:uiPriority="60" w:unhideWhenUsed="0"/>
-    <w:lsdException w:name="Light List Accent 3" w:semiHidden="0" w:uiPriority="61" w:unhideWhenUsed="0"/>
-    <w:lsdException w:name="Light Grid Accent 3" w:semiHidden="0" w:uiPriority="62" w:unhideWhenUsed="0"/>
-    <w:lsdException w:name="Medium Shading 1 Accent 3" w:semiHidden="0" w:uiPriority="63" w:unhideWhenUsed="0"/>
-    <w:lsdException w:name="Medium Shading 2 Accent 3" w:semiHidden="0" w:uiPriority="64" w:unhideWhenUsed="0"/>
-    <w:lsdException w:name="Medium List 1 Accent 3" w:semiHidden="0" w:uiPriority="65" w:unhideWhenUsed="0"/>
-    <w:lsdException w:name="Medium List 2 Accent 3" w:semiHidden="0" w:uiPriority="66" w:unhideWhenUsed="0"/>
-    <w:lsdException w:name="Medium Grid 1 Accent 3" w:semiHidden="0" w:uiPriority="67" w:unhideWhenUsed="0"/>
-    <w:lsdException w:name="Medium Grid 2 Accent 3" w:semiHidden="0" w:uiPriority="68" w:unhideWhenUsed="0"/>
-    <w:lsdException w:name="Medium Grid 3 Accent 3" w:semiHidden="0" w:uiPriority="69" w:unhideWhenUsed="0"/>
-    <w:lsdException w:name="Dark List Accent 3" w:semiHidden="0" w:uiPriority="70" w:unhideWhenUsed="0"/>
-    <w:lsdException w:name="Colorful Shading Accent 3" w:semiHidden="0" w:uiPriority="71" w:unhideWhenUsed="0"/>
-    <w:lsdException w:name="Colorful List Accent 3" w:semiHidden="0" w:uiPriority="72" w:unhideWhenUsed="0"/>
-    <w:lsdException w:name="Colorful Grid Accent 3" w:semiHidden="0" w:uiPriority="73" w:unhideWhenUsed="0"/>
-    <w:lsdException w:name="Light Shading Accent 4" w:semiHidden="0" w:uiPriority="60" w:unhideWhenUsed="0"/>
-    <w:lsdException w:name="Light List Accent 4" w:semiHidden="0" w:uiPriority="61" w:unhideWhenUsed="0"/>
-    <w:lsdException w:name="Light Grid Accent 4" w:semiHidden="0" w:uiPriority="62" w:unhideWhenUsed="0"/>
-    <w:lsdException w:name="Medium Shading 1 Accent 4" w:semiHidden="0" w:uiPriority="63" w:unhideWhenUsed="0"/>
-    <w:lsdException w:name="Medium Shading 2 Accent 4" w:semiHidden="0" w:uiPriority="64" w:unhideWhenUsed="0"/>
-    <w:lsdException w:name="Medium List 1 Accent 4" w:semiHidden="0" w:uiPriority="65" w:unhideWhenUsed="0"/>
-    <w:lsdException w:name="Medium List 2 Accent 4" w:semiHidden="0" w:uiPriority="66" w:unhideWhenUsed="0"/>
-    <w:lsdException w:name="Medium Grid 1 Accent 4" w:semiHidden="0" w:uiPriority="67" w:unhideWhenUsed="0"/>
-    <w:lsdException w:name="Medium Grid 2 Accent 4" w:semiHidden="0" w:uiPriority="68" w:unhideWhenUsed="0"/>
-    <w:lsdException w:name="Medium Grid 3 Accent 4" w:semiHidden="0" w:uiPriority="69" w:unhideWhenUsed="0"/>
-    <w:lsdException w:name="Dark List Accent 4" w:semiHidden="0" w:uiPriority="70" w:unhideWhenUsed="0"/>
-    <w:lsdException w:name="Colorful Shading Accent 4" w:semiHidden="0" w:uiPriority="71" w:unhideWhenUsed="0"/>
-    <w:lsdException w:name="Colorful List Accent 4" w:semiHidden="0" w:uiPriority="72" w:unhideWhenUsed="0"/>
-    <w:lsdException w:name="Colorful Grid Accent 4" w:semiHidden="0" w:uiPriority="73" w:unhideWhenUsed="0"/>
-    <w:lsdException w:name="Light Shading Accent 5" w:semiHidden="0" w:uiPriority="60" w:unhideWhenUsed="0"/>
-    <w:lsdException w:name="Light List Accent 5" w:semiHidden="0" w:uiPriority="61" w:unhideWhenUsed="0"/>
-    <w:lsdException w:name="Light Grid Accent 5" w:semiHidden="0" w:uiPriority="62" w:unhideWhenUsed="0"/>
-    <w:lsdException w:name="Medium Shading 1 Accent 5" w:semiHidden="0" w:uiPriority="63" w:unhideWhenUsed="0"/>
-    <w:lsdException w:name="Medium Shading 2 Accent 5" w:semiHidden="0" w:uiPriority="64" w:unhideWhenUsed="0"/>
-    <w:lsdException w:name="Medium List 1 Accent 5" w:semiHidden="0" w:uiPriority="65" w:unhideWhenUsed="0"/>
-    <w:lsdException w:name="Medium List 2 Accent 5" w:semiHidden="0" w:uiPriority="66" w:unhideWhenUsed="0"/>
-    <w:lsdException w:name="Medium Grid 1 Accent 5" w:semiHidden="0" w:uiPriority="67" w:unhideWhenUsed="0"/>
-    <w:lsdException w:name="Medium Grid 2 Accent 5" w:semiHidden="0" w:uiPriority="68" w:unhideWhenUsed="0"/>
-    <w:lsdException w:name="Medium Grid 3 Accent 5" w:semiHidden="0" w:uiPriority="69" w:unhideWhenUsed="0"/>
-    <w:lsdException w:name="Dark List Accent 5" w:semiHidden="0" w:uiPriority="70" w:unhideWhenUsed="0"/>
-    <w:lsdException w:name="Colorful Shading Accent 5" w:semiHidden="0" w:uiPriority="71" w:unhideWhenUsed="0"/>
-    <w:lsdException w:name="Colorful List Accent 5" w:semiHidden="0" w:uiPriority="72" w:unhideWhenUsed="0"/>
-    <w:lsdException w:name="Colorful Grid Accent 5" w:semiHidden="0" w:uiPriority="73" w:unhideWhenUsed="0"/>
-    <w:lsdException w:name="Light Shading Accent 6" w:semiHidden="0" w:uiPriority="60" w:unhideWhenUsed="0"/>
-    <w:lsdException w:name="Light List Accent 6" w:semiHidden="0" w:uiPriority="61" w:unhideWhenUsed="0"/>
-    <w:lsdException w:name="Light Grid Accent 6" w:semiHidden="0" w:uiPriority="62" w:unhideWhenUsed="0"/>
-    <w:lsdException w:name="Medium Shading 1 Accent 6" w:semiHidden="0" w:uiPriority="63" w:unhideWhenUsed="0"/>
-    <w:lsdException w:name="Medium Shading 2 Accent 6" w:semiHidden="0" w:uiPriority="64" w:unhideWhenUsed="0"/>
-    <w:lsdException w:name="Medium List 1 Accent 6" w:semiHidden="0" w:uiPriority="65" w:unhideWhenUsed="0"/>
-    <w:lsdException w:name="Medium List 2 Accent 6" w:semiHidden="0" w:uiPriority="66" w:unhideWhenUsed="0"/>
-    <w:lsdException w:name="Medium Grid 1 Accent 6" w:semiHidden="0" w:uiPriority="67" w:unhideWhenUsed="0"/>
-    <w:lsdException w:name="Medium Grid 2 Accent 6" w:semiHidden="0" w:uiPriority="68" w:unhideWhenUsed="0"/>
-    <w:lsdException w:name="Medium Grid 3 Accent 6" w:semiHidden="0" w:uiPriority="69" w:unhideWhenUsed="0"/>
-    <w:lsdException w:name="Dark List Accent 6" w:semiHidden="0" w:uiPriority="70" w:unhideWhenUsed="0"/>
-    <w:lsdException w:name="Colorful Shading Accent 6" w:semiHidden="0" w:uiPriority="71" w:unhideWhenUsed="0"/>
-    <w:lsdException w:name="Colorful List Accent 6" w:semiHidden="0" w:uiPriority="72" w:unhideWhenUsed="0"/>
-    <w:lsdException w:name="Colorful Grid Accent 6" w:semiHidden="0" w:uiPriority="73" w:unhideWhenUsed="0"/>
-    <w:lsdException w:name="Subtle Emphasis" w:semiHidden="0" w:uiPriority="19" w:unhideWhenUsed="0" w:qFormat="1"/>
-    <w:lsdException w:name="Intense Emphasis" w:semiHidden="0" w:uiPriority="21" w:unhideWhenUsed="0" w:qFormat="1"/>
-    <w:lsdException w:name="Subtle Reference" w:semiHidden="0" w:uiPriority="31" w:unhideWhenUsed="0" w:qFormat="1"/>
-    <w:lsdException w:name="Intense Reference" w:semiHidden="0" w:uiPriority="32" w:unhideWhenUsed="0" w:qFormat="1"/>
-    <w:lsdException w:name="Book Title" w:semiHidden="0" w:uiPriority="33" w:unhideWhenUsed="0" w:qFormat="1"/>
-    <w:lsdException w:name="Bibliography" w:uiPriority="37"/>
-    <w:lsdException w:name="TOC Heading" w:uiPriority="39" w:qFormat="1"/>
+  <w:latentStyles w:defLockedState="0" w:defUIPriority="99" w:defSemiHidden="0" w:defUnhideWhenUsed="0" w:defQFormat="0" w:count="376">
+    <w:lsdException w:name="Normal" w:uiPriority="0" w:qFormat="1"/>
+    <w:lsdException w:name="heading 1" w:uiPriority="9" w:qFormat="1"/>
+    <w:lsdException w:name="heading 2" w:semiHidden="1" w:uiPriority="9" w:unhideWhenUsed="1" w:qFormat="1"/>
+    <w:lsdException w:name="heading 3" w:semiHidden="1" w:uiPriority="9" w:unhideWhenUsed="1" w:qFormat="1"/>
+    <w:lsdException w:name="heading 4" w:semiHidden="1" w:uiPriority="9" w:unhideWhenUsed="1" w:qFormat="1"/>
+    <w:lsdException w:name="heading 5" w:semiHidden="1" w:uiPriority="9" w:unhideWhenUsed="1" w:qFormat="1"/>
+    <w:lsdException w:name="heading 6" w:semiHidden="1" w:uiPriority="9" w:unhideWhenUsed="1" w:qFormat="1"/>
+    <w:lsdException w:name="heading 7" w:semiHidden="1" w:uiPriority="9" w:unhideWhenUsed="1" w:qFormat="1"/>
+    <w:lsdException w:name="heading 8" w:semiHidden="1" w:uiPriority="9" w:unhideWhenUsed="1" w:qFormat="1"/>
+    <w:lsdException w:name="heading 9" w:semiHidden="1" w:uiPriority="9" w:unhideWhenUsed="1" w:qFormat="1"/>
+    <w:lsdException w:name="index 1" w:semiHidden="1" w:unhideWhenUsed="1"/>
+    <w:lsdException w:name="index 2" w:semiHidden="1" w:unhideWhenUsed="1"/>
+    <w:lsdException w:name="index 3" w:semiHidden="1" w:unhideWhenUsed="1"/>
+    <w:lsdException w:name="index 4" w:semiHidden="1" w:unhideWhenUsed="1"/>
+    <w:lsdException w:name="index 5" w:semiHidden="1" w:unhideWhenUsed="1"/>
+    <w:lsdException w:name="index 6" w:semiHidden="1" w:unhideWhenUsed="1"/>
+    <w:lsdException w:name="index 7" w:semiHidden="1" w:unhideWhenUsed="1"/>
+    <w:lsdException w:name="index 8" w:semiHidden="1" w:unhideWhenUsed="1"/>
+    <w:lsdException w:name="index 9" w:semiHidden="1" w:unhideWhenUsed="1"/>
+    <w:lsdException w:name="toc 1" w:semiHidden="1" w:uiPriority="39" w:unhideWhenUsed="1"/>
+    <w:lsdException w:name="toc 2" w:semiHidden="1" w:uiPriority="39" w:unhideWhenUsed="1"/>
+    <w:lsdException w:name="toc 3" w:semiHidden="1" w:uiPriority="39" w:unhideWhenUsed="1"/>
+    <w:lsdException w:name="toc 4" w:semiHidden="1" w:uiPriority="39" w:unhideWhenUsed="1"/>
+    <w:lsdException w:name="toc 5" w:semiHidden="1" w:uiPriority="39" w:unhideWhenUsed="1"/>
+    <w:lsdException w:name="toc 6" w:semiHidden="1" w:uiPriority="39" w:unhideWhenUsed="1"/>
+    <w:lsdException w:name="toc 7" w:semiHidden="1" w:uiPriority="39" w:unhideWhenUsed="1"/>
+    <w:lsdException w:name="toc 8" w:semiHidden="1" w:uiPriority="39" w:unhideWhenUsed="1"/>
+    <w:lsdException w:name="toc 9" w:semiHidden="1" w:uiPriority="39" w:unhideWhenUsed="1"/>
+    <w:lsdException w:name="Normal Indent" w:semiHidden="1" w:unhideWhenUsed="1"/>
+    <w:lsdException w:name="footnote text" w:semiHidden="1" w:unhideWhenUsed="1"/>
+    <w:lsdException w:name="annotation text" w:semiHidden="1" w:unhideWhenUsed="1"/>
+    <w:lsdException w:name="header" w:semiHidden="1" w:unhideWhenUsed="1"/>
+    <w:lsdException w:name="footer" w:semiHidden="1" w:unhideWhenUsed="1"/>
+    <w:lsdException w:name="index heading" w:semiHidden="1" w:unhideWhenUsed="1"/>
+    <w:lsdException w:name="caption" w:semiHidden="1" w:uiPriority="35" w:unhideWhenUsed="1" w:qFormat="1"/>
+    <w:lsdException w:name="table of figures" w:semiHidden="1" w:unhideWhenUsed="1"/>
+    <w:lsdException w:name="envelope address" w:semiHidden="1" w:unhideWhenUsed="1"/>
+    <w:lsdException w:name="envelope return" w:semiHidden="1" w:unhideWhenUsed="1"/>
+    <w:lsdException w:name="footnote reference" w:semiHidden="1" w:unhideWhenUsed="1"/>
+    <w:lsdException w:name="annotation reference" w:semiHidden="1" w:unhideWhenUsed="1"/>
+    <w:lsdException w:name="line number" w:semiHidden="1" w:unhideWhenUsed="1"/>
+    <w:lsdException w:name="page number" w:semiHidden="1" w:unhideWhenUsed="1"/>
+    <w:lsdException w:name="endnote reference" w:semiHidden="1" w:unhideWhenUsed="1"/>
+    <w:lsdException w:name="endnote text" w:semiHidden="1" w:unhideWhenUsed="1"/>
+    <w:lsdException w:name="table of authorities" w:semiHidden="1" w:unhideWhenUsed="1"/>
+    <w:lsdException w:name="macro" w:semiHidden="1" w:unhideWhenUsed="1"/>
+    <w:lsdException w:name="toa heading" w:semiHidden="1" w:unhideWhenUsed="1"/>
+    <w:lsdException w:name="List" w:semiHidden="1" w:unhideWhenUsed="1"/>
+    <w:lsdException w:name="List Bullet" w:semiHidden="1" w:unhideWhenUsed="1"/>
+    <w:lsdException w:name="List Number" w:semiHidden="1" w:unhideWhenUsed="1"/>
+    <w:lsdException w:name="List 2" w:semiHidden="1" w:unhideWhenUsed="1"/>
+    <w:lsdException w:name="List 3" w:semiHidden="1" w:unhideWhenUsed="1"/>
+    <w:lsdException w:name="List 4" w:semiHidden="1" w:unhideWhenUsed="1"/>
+    <w:lsdException w:name="List 5" w:semiHidden="1" w:unhideWhenUsed="1"/>
+    <w:lsdException w:name="List Bullet 2" w:semiHidden="1" w:unhideWhenUsed="1"/>
+    <w:lsdException w:name="List Bullet 3" w:semiHidden="1" w:unhideWhenUsed="1"/>
+    <w:lsdException w:name="List Bullet 4" w:semiHidden="1" w:unhideWhenUsed="1"/>
+    <w:lsdException w:name="List Bullet 5" w:semiHidden="1" w:unhideWhenUsed="1"/>
+    <w:lsdException w:name="List Number 2" w:semiHidden="1" w:unhideWhenUsed="1"/>
+    <w:lsdException w:name="List Number 3" w:semiHidden="1" w:unhideWhenUsed="1"/>
+    <w:lsdException w:name="List Number 4" w:semiHidden="1" w:unhideWhenUsed="1"/>
+    <w:lsdException w:name="List Number 5" w:semiHidden="1" w:unhideWhenUsed="1"/>
+    <w:lsdException w:name="Title" w:uiPriority="10" w:qFormat="1"/>
+    <w:lsdException w:name="Closing" w:semiHidden="1" w:unhideWhenUsed="1"/>
+    <w:lsdException w:name="Signature" w:semiHidden="1" w:unhideWhenUsed="1"/>
+    <w:lsdException w:name="Default Paragraph Font" w:semiHidden="1" w:uiPriority="1" w:unhideWhenUsed="1"/>
+    <w:lsdException w:name="Body Text" w:semiHidden="1" w:unhideWhenUsed="1"/>
+    <w:lsdException w:name="Body Text Indent" w:semiHidden="1" w:unhideWhenUsed="1"/>
+    <w:lsdException w:name="List Continue" w:semiHidden="1" w:unhideWhenUsed="1"/>
+    <w:lsdException w:name="List Continue 2" w:semiHidden="1" w:unhideWhenUsed="1"/>
+    <w:lsdException w:name="List Continue 3" w:semiHidden="1" w:unhideWhenUsed="1"/>
+    <w:lsdException w:name="List Continue 4" w:semiHidden="1" w:unhideWhenUsed="1"/>
+    <w:lsdException w:name="List Continue 5" w:semiHidden="1" w:unhideWhenUsed="1"/>
+    <w:lsdException w:name="Message Header" w:semiHidden="1" w:unhideWhenUsed="1"/>
+    <w:lsdException w:name="Subtitle" w:uiPriority="11" w:qFormat="1"/>
+    <w:lsdException w:name="Salutation" w:semiHidden="1" w:unhideWhenUsed="1"/>
+    <w:lsdException w:name="Date" w:semiHidden="1" w:unhideWhenUsed="1"/>
+    <w:lsdException w:name="Body Text First Indent" w:semiHidden="1" w:unhideWhenUsed="1"/>
+    <w:lsdException w:name="Body Text First Indent 2" w:semiHidden="1" w:unhideWhenUsed="1"/>
+    <w:lsdException w:name="Note Heading" w:semiHidden="1" w:unhideWhenUsed="1"/>
+    <w:lsdException w:name="Body Text 2" w:semiHidden="1" w:unhideWhenUsed="1"/>
+    <w:lsdException w:name="Body Text 3" w:semiHidden="1" w:unhideWhenUsed="1"/>
+    <w:lsdException w:name="Body Text Indent 2" w:semiHidden="1" w:unhideWhenUsed="1"/>
+    <w:lsdException w:name="Body Text Indent 3" w:semiHidden="1" w:unhideWhenUsed="1"/>
+    <w:lsdException w:name="Block Text" w:semiHidden="1" w:unhideWhenUsed="1"/>
+    <w:lsdException w:name="Hyperlink" w:semiHidden="1" w:unhideWhenUsed="1"/>
+    <w:lsdException w:name="FollowedHyperlink" w:semiHidden="1" w:unhideWhenUsed="1"/>
+    <w:lsdException w:name="Strong" w:uiPriority="22" w:qFormat="1"/>
+    <w:lsdException w:name="Emphasis" w:uiPriority="20" w:qFormat="1"/>
+    <w:lsdException w:name="Document Map" w:semiHidden="1" w:unhideWhenUsed="1"/>
+    <w:lsdException w:name="Plain Text" w:semiHidden="1" w:unhideWhenUsed="1"/>
+    <w:lsdException w:name="E-mail Signature" w:semiHidden="1" w:unhideWhenUsed="1"/>
+    <w:lsdException w:name="HTML Top of Form" w:semiHidden="1" w:unhideWhenUsed="1"/>
+    <w:lsdException w:name="HTML Bottom of Form" w:semiHidden="1" w:unhideWhenUsed="1"/>
+    <w:lsdException w:name="Normal (Web)" w:semiHidden="1" w:unhideWhenUsed="1"/>
+    <w:lsdException w:name="HTML Acronym" w:semiHidden="1" w:unhideWhenUsed="1"/>
+    <w:lsdException w:name="HTML Address" w:semiHidden="1" w:unhideWhenUsed="1"/>
+    <w:lsdException w:name="HTML Cite" w:semiHidden="1" w:unhideWhenUsed="1"/>
+    <w:lsdException w:name="HTML Code" w:semiHidden="1" w:unhideWhenUsed="1"/>
+    <w:lsdException w:name="HTML Definition" w:semiHidden="1" w:unhideWhenUsed="1"/>
+    <w:lsdException w:name="HTML Keyboard" w:semiHidden="1" w:unhideWhenUsed="1"/>
+    <w:lsdException w:name="HTML Preformatted" w:semiHidden="1" w:unhideWhenUsed="1"/>
+    <w:lsdException w:name="HTML Sample" w:semiHidden="1" w:unhideWhenUsed="1"/>
+    <w:lsdException w:name="HTML Typewriter" w:semiHidden="1" w:unhideWhenUsed="1"/>
+    <w:lsdException w:name="HTML Variable" w:semiHidden="1" w:unhideWhenUsed="1"/>
+    <w:lsdException w:name="Normal Table" w:semiHidden="1" w:unhideWhenUsed="1"/>
+    <w:lsdException w:name="annotation subject" w:semiHidden="1" w:unhideWhenUsed="1"/>
+    <w:lsdException w:name="No List" w:semiHidden="1" w:unhideWhenUsed="1"/>
+    <w:lsdException w:name="Outline List 1" w:semiHidden="1" w:unhideWhenUsed="1"/>
+    <w:lsdException w:name="Outline List 2" w:semiHidden="1" w:unhideWhenUsed="1"/>
+    <w:lsdException w:name="Outline List 3" w:semiHidden="1" w:unhideWhenUsed="1"/>
+    <w:lsdException w:name="Table Simple 1" w:semiHidden="1" w:unhideWhenUsed="1"/>
+    <w:lsdException w:name="Table Simple 2" w:semiHidden="1" w:unhideWhenUsed="1"/>
+    <w:lsdException w:name="Table Simple 3" w:semiHidden="1" w:unhideWhenUsed="1"/>
+    <w:lsdException w:name="Table Classic 1" w:semiHidden="1" w:unhideWhenUsed="1"/>
+    <w:lsdException w:name="Table Classic 2" w:semiHidden="1" w:unhideWhenUsed="1"/>
+    <w:lsdException w:name="Table Classic 3" w:semiHidden="1" w:unhideWhenUsed="1"/>
+    <w:lsdException w:name="Table Classic 4" w:semiHidden="1" w:unhideWhenUsed="1"/>
+    <w:lsdException w:name="Table Colorful 1" w:semiHidden="1" w:unhideWhenUsed="1"/>
+    <w:lsdException w:name="Table Colorful 2" w:semiHidden="1" w:unhideWhenUsed="1"/>
+    <w:lsdException w:name="Table Colorful 3" w:semiHidden="1" w:unhideWhenUsed="1"/>
+    <w:lsdException w:name="Table Columns 1" w:semiHidden="1" w:unhideWhenUsed="1"/>
+    <w:lsdException w:name="Table Columns 2" w:semiHidden="1" w:unhideWhenUsed="1"/>
+    <w:lsdException w:name="Table Columns 3" w:semiHidden="1" w:unhideWhenUsed="1"/>
+    <w:lsdException w:name="Table Columns 4" w:semiHidden="1" w:unhideWhenUsed="1"/>
+    <w:lsdException w:name="Table Columns 5" w:semiHidden="1" w:unhideWhenUsed="1"/>
+    <w:lsdException w:name="Table Grid 1" w:semiHidden="1" w:unhideWhenUsed="1"/>
+    <w:lsdException w:name="Table Grid 2" w:semiHidden="1" w:unhideWhenUsed="1"/>
+    <w:lsdException w:name="Table Grid 3" w:semiHidden="1" w:unhideWhenUsed="1"/>
+    <w:lsdException w:name="Table Grid 4" w:semiHidden="1" w:unhideWhenUsed="1"/>
+    <w:lsdException w:name="Table Grid 5" w:semiHidden="1" w:unhideWhenUsed="1"/>
+    <w:lsdException w:name="Table Grid 6" w:semiHidden="1" w:unhideWhenUsed="1"/>
+    <w:lsdException w:name="Table Grid 7" w:semiHidden="1" w:unhideWhenUsed="1"/>
+    <w:lsdException w:name="Table Grid 8" w:semiHidden="1" w:unhideWhenUsed="1"/>
+    <w:lsdException w:name="Table List 1" w:semiHidden="1" w:unhideWhenUsed="1"/>
+    <w:lsdException w:name="Table List 2" w:semiHidden="1" w:unhideWhenUsed="1"/>
+    <w:lsdException w:name="Table List 3" w:semiHidden="1" w:unhideWhenUsed="1"/>
+    <w:lsdException w:name="Table List 4" w:semiHidden="1" w:unhideWhenUsed="1"/>
+    <w:lsdException w:name="Table List 5" w:semiHidden="1" w:unhideWhenUsed="1"/>
+    <w:lsdException w:name="Table List 6" w:semiHidden="1" w:unhideWhenUsed="1"/>
+    <w:lsdException w:name="Table List 7" w:semiHidden="1" w:unhideWhenUsed="1"/>
+    <w:lsdException w:name="Table List 8" w:semiHidden="1" w:unhideWhenUsed="1"/>
+    <w:lsdException w:name="Table 3D effects 1" w:semiHidden="1" w:unhideWhenUsed="1"/>
+    <w:lsdException w:name="Table 3D effects 2" w:semiHidden="1" w:unhideWhenUsed="1"/>
+    <w:lsdException w:name="Table 3D effects 3" w:semiHidden="1" w:unhideWhenUsed="1"/>
+    <w:lsdException w:name="Table Contemporary" w:semiHidden="1" w:unhideWhenUsed="1"/>
+    <w:lsdException w:name="Table Elegant" w:semiHidden="1" w:unhideWhenUsed="1"/>
+    <w:lsdException w:name="Table Professional" w:semiHidden="1" w:unhideWhenUsed="1"/>
+    <w:lsdException w:name="Table Subtle 1" w:semiHidden="1" w:unhideWhenUsed="1"/>
+    <w:lsdException w:name="Table Subtle 2" w:semiHidden="1" w:unhideWhenUsed="1"/>
+    <w:lsdException w:name="Table Web 1" w:semiHidden="1" w:unhideWhenUsed="1"/>
+    <w:lsdException w:name="Table Web 2" w:semiHidden="1" w:unhideWhenUsed="1"/>
+    <w:lsdException w:name="Table Web 3" w:semiHidden="1" w:unhideWhenUsed="1"/>
+    <w:lsdException w:name="Balloon Text" w:semiHidden="1" w:unhideWhenUsed="1"/>
+    <w:lsdException w:name="Table Grid" w:uiPriority="39"/>
+    <w:lsdException w:name="Table Theme" w:semiHidden="1" w:unhideWhenUsed="1"/>
+    <w:lsdException w:name="Placeholder Text" w:semiHidden="1"/>
+    <w:lsdException w:name="No Spacing" w:uiPriority="1" w:qFormat="1"/>
+    <w:lsdException w:name="Light Shading" w:uiPriority="60"/>
+    <w:lsdException w:name="Light List" w:uiPriority="61"/>
+    <w:lsdException w:name="Light Grid" w:uiPriority="62"/>
+    <w:lsdException w:name="Medium Shading 1" w:uiPriority="63"/>
+    <w:lsdException w:name="Medium Shading 2" w:uiPriority="64"/>
+    <w:lsdException w:name="Medium List 1" w:uiPriority="65"/>
+    <w:lsdException w:name="Medium List 2" w:uiPriority="66"/>
+    <w:lsdException w:name="Medium Grid 1" w:uiPriority="67"/>
+    <w:lsdException w:name="Medium Grid 2" w:uiPriority="68"/>
+    <w:lsdException w:name="Medium Grid 3" w:uiPriority="69"/>
+    <w:lsdException w:name="Dark List" w:uiPriority="70"/>
+    <w:lsdException w:name="Colorful Shading" w:uiPriority="71"/>
+    <w:lsdException w:name="Colorful List" w:uiPriority="72"/>
+    <w:lsdException w:name="Colorful Grid" w:uiPriority="73"/>
+    <w:lsdException w:name="Light Shading Accent 1" w:uiPriority="60"/>
+    <w:lsdException w:name="Light List Accent 1" w:uiPriority="61"/>
+    <w:lsdException w:name="Light Grid Accent 1" w:uiPriority="62"/>
+    <w:lsdException w:name="Medium Shading 1 Accent 1" w:uiPriority="63"/>
+    <w:lsdException w:name="Medium Shading 2 Accent 1" w:uiPriority="64"/>
+    <w:lsdException w:name="Medium List 1 Accent 1" w:uiPriority="65"/>
+    <w:lsdException w:name="Revision" w:semiHidden="1"/>
+    <w:lsdException w:name="List Paragraph" w:uiPriority="34" w:qFormat="1"/>
+    <w:lsdException w:name="Quote" w:uiPriority="29" w:qFormat="1"/>
+    <w:lsdException w:name="Intense Quote" w:uiPriority="30" w:qFormat="1"/>
+    <w:lsdException w:name="Medium List 2 Accent 1" w:uiPriority="66"/>
+    <w:lsdException w:name="Medium Grid 1 Accent 1" w:uiPriority="67"/>
+    <w:lsdException w:name="Medium Grid 2 Accent 1" w:uiPriority="68"/>
+    <w:lsdException w:name="Medium Grid 3 Accent 1" w:uiPriority="69"/>
+    <w:lsdException w:name="Dark List Accent 1" w:uiPriority="70"/>
+    <w:lsdException w:name="Colorful Shading Accent 1" w:uiPriority="71"/>
+    <w:lsdException w:name="Colorful List Accent 1" w:uiPriority="72"/>
+    <w:lsdException w:name="Colorful Grid Accent 1" w:uiPriority="73"/>
+    <w:lsdException w:name="Light Shading Accent 2" w:uiPriority="60"/>
+    <w:lsdException w:name="Light List Accent 2" w:uiPriority="61"/>
+    <w:lsdException w:name="Light Grid Accent 2" w:uiPriority="62"/>
+    <w:lsdException w:name="Medium Shading 1 Accent 2" w:uiPriority="63"/>
+    <w:lsdException w:name="Medium Shading 2 Accent 2" w:uiPriority="64"/>
+    <w:lsdException w:name="Medium List 1 Accent 2" w:uiPriority="65"/>
+    <w:lsdException w:name="Medium List 2 Accent 2" w:uiPriority="66"/>
+    <w:lsdException w:name="Medium Grid 1 Accent 2" w:uiPriority="67"/>
+    <w:lsdException w:name="Medium Grid 2 Accent 2" w:uiPriority="68"/>
+    <w:lsdException w:name="Medium Grid 3 Accent 2" w:uiPriority="69"/>
+    <w:lsdException w:name="Dark List Accent 2" w:uiPriority="70"/>
+    <w:lsdException w:name="Colorful Shading Accent 2" w:uiPriority="71"/>
+    <w:lsdException w:name="Colorful List Accent 2" w:uiPriority="72"/>
+    <w:lsdException w:name="Colorful Grid Accent 2" w:uiPriority="73"/>
+    <w:lsdException w:name="Light Shading Accent 3" w:uiPriority="60"/>
+    <w:lsdException w:name="Light List Accent 3" w:uiPriority="61"/>
+    <w:lsdException w:name="Light Grid Accent 3" w:uiPriority="62"/>
+    <w:lsdException w:name="Medium Shading 1 Accent 3" w:uiPriority="63"/>
+    <w:lsdException w:name="Medium Shading 2 Accent 3" w:uiPriority="64"/>
+    <w:lsdException w:name="Medium List 1 Accent 3" w:uiPriority="65"/>
+    <w:lsdException w:name="Medium List 2 Accent 3" w:uiPriority="66"/>
+    <w:lsdException w:name="Medium Grid 1 Accent 3" w:uiPriority="67"/>
+    <w:lsdException w:name="Medium Grid 2 Accent 3" w:uiPriority="68"/>
+    <w:lsdException w:name="Medium Grid 3 Accent 3" w:uiPriority="69"/>
+    <w:lsdException w:name="Dark List Accent 3" w:uiPriority="70"/>
+    <w:lsdException w:name="Colorful Shading Accent 3" w:uiPriority="71"/>
+    <w:lsdException w:name="Colorful List Accent 3" w:uiPriority="72"/>
+    <w:lsdException w:name="Colorful Grid Accent 3" w:uiPriority="73"/>
+    <w:lsdException w:name="Light Shading Accent 4" w:uiPriority="60"/>
+    <w:lsdException w:name="Light List Accent 4" w:uiPriority="61"/>
+    <w:lsdException w:name="Light Grid Accent 4" w:uiPriority="62"/>
+    <w:lsdException w:name="Medium Shading 1 Accent 4" w:uiPriority="63"/>
+    <w:lsdException w:name="Medium Shading 2 Accent 4" w:uiPriority="64"/>
+    <w:lsdException w:name="Medium List 1 Accent 4" w:uiPriority="65"/>
+    <w:lsdException w:name="Medium List 2 Accent 4" w:uiPriority="66"/>
+    <w:lsdException w:name="Medium Grid 1 Accent 4" w:uiPriority="67"/>
+    <w:lsdException w:name="Medium Grid 2 Accent 4" w:uiPriority="68"/>
+    <w:lsdException w:name="Medium Grid 3 Accent 4" w:uiPriority="69"/>
+    <w:lsdException w:name="Dark List Accent 4" w:uiPriority="70"/>
+    <w:lsdException w:name="Colorful Shading Accent 4" w:uiPriority="71"/>
+    <w:lsdException w:name="Colorful List Accent 4" w:uiPriority="72"/>
+    <w:lsdException w:name="Colorful Grid Accent 4" w:uiPriority="73"/>
+    <w:lsdException w:name="Light Shading Accent 5" w:uiPriority="60"/>
+    <w:lsdException w:name="Light List Accent 5" w:uiPriority="61"/>
+    <w:lsdException w:name="Light Grid Accent 5" w:uiPriority="62"/>
+    <w:lsdException w:name="Medium Shading 1 Accent 5" w:uiPriority="63"/>
+    <w:lsdException w:name="Medium Shading 2 Accent 5" w:uiPriority="64"/>
+    <w:lsdException w:name="Medium List 1 Accent 5" w:uiPriority="65"/>
+    <w:lsdException w:name="Medium List 2 Accent 5" w:uiPriority="66"/>
+    <w:lsdException w:name="Medium Grid 1 Accent 5" w:uiPriority="67"/>
+    <w:lsdException w:name="Medium Grid 2 Accent 5" w:uiPriority="68"/>
+    <w:lsdException w:name="Medium Grid 3 Accent 5" w:uiPriority="69"/>
+    <w:lsdException w:name="Dark List Accent 5" w:uiPriority="70"/>
+    <w:lsdException w:name="Colorful Shading Accent 5" w:uiPriority="71"/>
+    <w:lsdException w:name="Colorful List Accent 5" w:uiPriority="72"/>
+    <w:lsdException w:name="Colorful Grid Accent 5" w:uiPriority="73"/>
+    <w:lsdException w:name="Light Shading Accent 6" w:uiPriority="60"/>
+    <w:lsdException w:name="Light List Accent 6" w:uiPriority="61"/>
+    <w:lsdException w:name="Light Grid Accent 6" w:uiPriority="62"/>
+    <w:lsdException w:name="Medium Shading 1 Accent 6" w:uiPriority="63"/>
+    <w:lsdException w:name="Medium Shading 2 Accent 6" w:uiPriority="64"/>
+    <w:lsdException w:name="Medium List 1 Accent 6" w:uiPriority="65"/>
+    <w:lsdException w:name="Medium List 2 Accent 6" w:uiPriority="66"/>
+    <w:lsdException w:name="Medium Grid 1 Accent 6" w:uiPriority="67"/>
+    <w:lsdException w:name="Medium Grid 2 Accent 6" w:uiPriority="68"/>
+    <w:lsdException w:name="Medium Grid 3 Accent 6" w:uiPriority="69"/>
+    <w:lsdException w:name="Dark List Accent 6" w:uiPriority="70"/>
+    <w:lsdException w:name="Colorful Shading Accent 6" w:uiPriority="71"/>
+    <w:lsdException w:name="Colorful List Accent 6" w:uiPriority="72"/>
+    <w:lsdException w:name="Colorful Grid Accent 6" w:uiPriority="73"/>
+    <w:lsdException w:name="Subtle Emphasis" w:uiPriority="19" w:qFormat="1"/>
+    <w:lsdException w:name="Intense Emphasis" w:uiPriority="21" w:qFormat="1"/>
+    <w:lsdException w:name="Subtle Reference" w:uiPriority="31" w:qFormat="1"/>
+    <w:lsdException w:name="Intense Reference" w:uiPriority="32" w:qFormat="1"/>
+    <w:lsdException w:name="Book Title" w:uiPriority="33" w:qFormat="1"/>
+    <w:lsdException w:name="Bibliography" w:semiHidden="1" w:uiPriority="37" w:unhideWhenUsed="1"/>
+    <w:lsdException w:name="TOC Heading" w:semiHidden="1" w:uiPriority="39" w:unhideWhenUsed="1" w:qFormat="1"/>
+    <w:lsdException w:name="Plain Table 1" w:uiPriority="41"/>
+    <w:lsdException w:name="Plain Table 2" w:uiPriority="42"/>
+    <w:lsdException w:name="Plain Table 3" w:uiPriority="43"/>
+    <w:lsdException w:name="Plain Table 4" w:uiPriority="44"/>
+    <w:lsdException w:name="Plain Table 5" w:uiPriority="45"/>
+    <w:lsdException w:name="Grid Table Light" w:uiPriority="40"/>
+    <w:lsdException w:name="Grid Table 1 Light" w:uiPriority="46"/>
+    <w:lsdException w:name="Grid Table 2" w:uiPriority="47"/>
+    <w:lsdException w:name="Grid Table 3" w:uiPriority="48"/>
+    <w:lsdException w:name="Grid Table 4" w:uiPriority="49"/>
+    <w:lsdException w:name="Grid Table 5 Dark" w:uiPriority="50"/>
+    <w:lsdException w:name="Grid Table 6 Colorful" w:uiPriority="51"/>
+    <w:lsdException w:name="Grid Table 7 Colorful" w:uiPriority="52"/>
+    <w:lsdException w:name="Grid Table 1 Light Accent 1" w:uiPriority="46"/>
+    <w:lsdException w:name="Grid Table 2 Accent 1" w:uiPriority="47"/>
+    <w:lsdException w:name="Grid Table 3 Accent 1" w:uiPriority="48"/>
+    <w:lsdException w:name="Grid Table 4 Accent 1" w:uiPriority="49"/>
+    <w:lsdException w:name="Grid Table 5 Dark Accent 1" w:uiPriority="50"/>
+    <w:lsdException w:name="Grid Table 6 Colorful Accent 1" w:uiPriority="51"/>
+    <w:lsdException w:name="Grid Table 7 Colorful Accent 1" w:uiPriority="52"/>
+    <w:lsdException w:name="Grid Table 1 Light Accent 2" w:uiPriority="46"/>
+    <w:lsdException w:name="Grid Table 2 Accent 2" w:uiPriority="47"/>
+    <w:lsdException w:name="Grid Table 3 Accent 2" w:uiPriority="48"/>
+    <w:lsdException w:name="Grid Table 4 Accent 2" w:uiPriority="49"/>
+    <w:lsdException w:name="Grid Table 5 Dark Accent 2" w:uiPriority="50"/>
+    <w:lsdException w:name="Grid Table 6 Colorful Accent 2" w:uiPriority="51"/>
+    <w:lsdException w:name="Grid Table 7 Colorful Accent 2" w:uiPriority="52"/>
+    <w:lsdException w:name="Grid Table 1 Light Accent 3" w:uiPriority="46"/>
+    <w:lsdException w:name="Grid Table 2 Accent 3" w:uiPriority="47"/>
+    <w:lsdException w:name="Grid Table 3 Accent 3" w:uiPriority="48"/>
+    <w:lsdException w:name="Grid Table 4 Accent 3" w:uiPriority="49"/>
+    <w:lsdException w:name="Grid Table 5 Dark Accent 3" w:uiPriority="50"/>
+    <w:lsdException w:name="Grid Table 6 Colorful Accent 3" w:uiPriority="51"/>
+    <w:lsdException w:name="Grid Table 7 Colorful Accent 3" w:uiPriority="52"/>
+    <w:lsdException w:name="Grid Table 1 Light Accent 4" w:uiPriority="46"/>
+    <w:lsdException w:name="Grid Table 2 Accent 4" w:uiPriority="47"/>
+    <w:lsdException w:name="Grid Table 3 Accent 4" w:uiPriority="48"/>
+    <w:lsdException w:name="Grid Table 4 Accent 4" w:uiPriority="49"/>
+    <w:lsdException w:name="Grid Table 5 Dark Accent 4" w:uiPriority="50"/>
+    <w:lsdException w:name="Grid Table 6 Colorful Accent 4" w:uiPriority="51"/>
+    <w:lsdException w:name="Grid Table 7 Colorful Accent 4" w:uiPriority="52"/>
+    <w:lsdException w:name="Grid Table 1 Light Accent 5" w:uiPriority="46"/>
+    <w:lsdException w:name="Grid Table 2 Accent 5" w:uiPriority="47"/>
+    <w:lsdException w:name="Grid Table 3 Accent 5" w:uiPriority="48"/>
+    <w:lsdException w:name="Grid Table 4 Accent 5" w:uiPriority="49"/>
+    <w:lsdException w:name="Grid Table 5 Dark Accent 5" w:uiPriority="50"/>
+    <w:lsdException w:name="Grid Table 6 Colorful Accent 5" w:uiPriority="51"/>
+    <w:lsdException w:name="Grid Table 7 Colorful Accent 5" w:uiPriority="52"/>
+    <w:lsdException w:name="Grid Table 1 Light Accent 6" w:uiPriority="46"/>
+    <w:lsdException w:name="Grid Table 2 Accent 6" w:uiPriority="47"/>
+    <w:lsdException w:name="Grid Table 3 Accent 6" w:uiPriority="48"/>
+    <w:lsdException w:name="Grid Table 4 Accent 6" w:uiPriority="49"/>
+    <w:lsdException w:name="Grid Table 5 Dark Accent 6" w:uiPriority="50"/>
+    <w:lsdException w:name="Grid Table 6 Colorful Accent 6" w:uiPriority="51"/>
+    <w:lsdException w:name="Grid Table 7 Colorful Accent 6" w:uiPriority="52"/>
+    <w:lsdException w:name="List Table 1 Light" w:uiPriority="46"/>
+    <w:lsdException w:name="List Table 2" w:uiPriority="47"/>
+    <w:lsdException w:name="List Table 3" w:uiPriority="48"/>
+    <w:lsdException w:name="List Table 4" w:uiPriority="49"/>
+    <w:lsdException w:name="List Table 5 Dark" w:uiPriority="50"/>
+    <w:lsdException w:name="List Table 6 Colorful" w:uiPriority="51"/>
+    <w:lsdException w:name="List Table 7 Colorful" w:uiPriority="52"/>
+    <w:lsdException w:name="List Table 1 Light Accent 1" w:uiPriority="46"/>
+    <w:lsdException w:name="List Table 2 Accent 1" w:uiPriority="47"/>
+    <w:lsdException w:name="List Table 3 Accent 1" w:uiPriority="48"/>
+    <w:lsdException w:name="List Table 4 Accent 1" w:uiPriority="49"/>
+    <w:lsdException w:name="List Table 5 Dark Accent 1" w:uiPriority="50"/>
+    <w:lsdException w:name="List Table 6 Colorful Accent 1" w:uiPriority="51"/>
+    <w:lsdException w:name="List Table 7 Colorful Accent 1" w:uiPriority="52"/>
+    <w:lsdException w:name="List Table 1 Light Accent 2" w:uiPriority="46"/>
+    <w:lsdException w:name="List Table 2 Accent 2" w:uiPriority="47"/>
+    <w:lsdException w:name="List Table 3 Accent 2" w:uiPriority="48"/>
+    <w:lsdException w:name="List Table 4 Accent 2" w:uiPriority="49"/>
+    <w:lsdException w:name="List Table 5 Dark Accent 2" w:uiPriority="50"/>
+    <w:lsdException w:name="List Table 6 Colorful Accent 2" w:uiPriority="51"/>
+    <w:lsdException w:name="List Table 7 Colorful Accent 2" w:uiPriority="52"/>
+    <w:lsdException w:name="List Table 1 Light Accent 3" w:uiPriority="46"/>
+    <w:lsdException w:name="List Table 2 Accent 3" w:uiPriority="47"/>
+    <w:lsdException w:name="List Table 3 Accent 3" w:uiPriority="48"/>
+    <w:lsdException w:name="List Table 4 Accent 3" w:uiPriority="49"/>
+    <w:lsdException w:name="List Table 5 Dark Accent 3" w:uiPriority="50"/>
+    <w:lsdException w:name="List Table 6 Colorful Accent 3" w:uiPriority="51"/>
+    <w:lsdException w:name="List Table 7 Colorful Accent 3" w:uiPriority="52"/>
+    <w:lsdException w:name="List Table 1 Light Accent 4" w:uiPriority="46"/>
+    <w:lsdException w:name="List Table 2 Accent 4" w:uiPriority="47"/>
+    <w:lsdException w:name="List Table 3 Accent 4" w:uiPriority="48"/>
+    <w:lsdException w:name="List Table 4 Accent 4" w:uiPriority="49"/>
+    <w:lsdException w:name="List Table 5 Dark Accent 4" w:uiPriority="50"/>
+    <w:lsdException w:name="List Table 6 Colorful Accent 4" w:uiPriority="51"/>
+    <w:lsdException w:name="List Table 7 Colorful Accent 4" w:uiPriority="52"/>
+    <w:lsdException w:name="List Table 1 Light Accent 5" w:uiPriority="46"/>
+    <w:lsdException w:name="List Table 2 Accent 5" w:uiPriority="47"/>
+    <w:lsdException w:name="List Table 3 Accent 5" w:uiPriority="48"/>
+    <w:lsdException w:name="List Table 4 Accent 5" w:uiPriority="49"/>
+    <w:lsdException w:name="List Table 5 Dark Accent 5" w:uiPriority="50"/>
+    <w:lsdException w:name="List Table 6 Colorful Accent 5" w:uiPriority="51"/>
+    <w:lsdException w:name="List Table 7 Colorful Accent 5" w:uiPriority="52"/>
+    <w:lsdException w:name="List Table 1 Light Accent 6" w:uiPriority="46"/>
+    <w:lsdException w:name="List Table 2 Accent 6" w:uiPriority="47"/>
+    <w:lsdException w:name="List Table 3 Accent 6" w:uiPriority="48"/>
+    <w:lsdException w:name="List Table 4 Accent 6" w:uiPriority="49"/>
+    <w:lsdException w:name="List Table 5 Dark Accent 6" w:uiPriority="50"/>
+    <w:lsdException w:name="List Table 6 Colorful Accent 6" w:uiPriority="51"/>
+    <w:lsdException w:name="List Table 7 Colorful Accent 6" w:uiPriority="52"/>
+    <w:lsdException w:name="Mention" w:semiHidden="1" w:unhideWhenUsed="1"/>
+    <w:lsdException w:name="Smart Hyperlink" w:semiHidden="1" w:unhideWhenUsed="1"/>
+    <w:lsdException w:name="Hashtag" w:semiHidden="1" w:unhideWhenUsed="1"/>
+    <w:lsdException w:name="Unresolved Mention" w:semiHidden="1" w:unhideWhenUsed="1"/>
+    <w:lsdException w:name="Smart Link" w:semiHidden="1" w:unhideWhenUsed="1"/>
   </w:latentStyles>
   <w:style w:type="paragraph" w:default="1" w:styleId="Normal">
     <w:name w:val="Normal"/>
@@ -15867,7 +16207,6 @@
   <w:style w:type="character" w:default="1" w:styleId="DefaultParagraphFont">
     <w:name w:val="Default Paragraph Font"/>
     <w:uiPriority w:val="1"/>
-    <w:semiHidden/>
     <w:unhideWhenUsed/>
   </w:style>
   <w:style w:type="table" w:default="1" w:styleId="TableNormal">
@@ -15875,7 +16214,6 @@
     <w:uiPriority w:val="99"/>
     <w:semiHidden/>
     <w:unhideWhenUsed/>
-    <w:qFormat/>
     <w:tblPr>
       <w:tblInd w:w="0" w:type="dxa"/>
       <w:tblCellMar>
@@ -16042,7 +16380,6 @@
       <w:spacing w:after="0" w:line="240" w:lineRule="auto"/>
     </w:pPr>
     <w:tblPr>
-      <w:tblInd w:w="0" w:type="dxa"/>
       <w:tblBorders>
         <w:top w:val="single" w:sz="4" w:space="0" w:color="auto"/>
         <w:left w:val="single" w:sz="4" w:space="0" w:color="auto"/>
@@ -16051,12 +16388,6 @@
         <w:insideH w:val="single" w:sz="4" w:space="0" w:color="auto"/>
         <w:insideV w:val="single" w:sz="4" w:space="0" w:color="auto"/>
       </w:tblBorders>
-      <w:tblCellMar>
-        <w:top w:w="0" w:type="dxa"/>
-        <w:left w:w="108" w:type="dxa"/>
-        <w:bottom w:w="0" w:type="dxa"/>
-        <w:right w:w="108" w:type="dxa"/>
-      </w:tblCellMar>
     </w:tblPr>
   </w:style>
   <w:style w:type="paragraph" w:styleId="Header">
@@ -16374,6 +16705,37 @@
       <w:lang w:val="en-IN" w:eastAsia="en-IN"/>
     </w:rPr>
   </w:style>
+  <w:style w:type="paragraph" w:styleId="Subtitle">
+    <w:name w:val="Subtitle"/>
+    <w:basedOn w:val="Normal"/>
+    <w:next w:val="Normal"/>
+    <w:link w:val="SubtitleChar"/>
+    <w:uiPriority w:val="11"/>
+    <w:qFormat/>
+    <w:rsid w:val="000B5DAA"/>
+    <w:pPr>
+      <w:numPr>
+        <w:ilvl w:val="1"/>
+      </w:numPr>
+    </w:pPr>
+    <w:rPr>
+      <w:rFonts w:eastAsiaTheme="minorEastAsia"/>
+      <w:color w:val="5A5A5A" w:themeColor="text1" w:themeTint="A5"/>
+      <w:spacing w:val="15"/>
+    </w:rPr>
+  </w:style>
+  <w:style w:type="character" w:customStyle="1" w:styleId="SubtitleChar">
+    <w:name w:val="Subtitle Char"/>
+    <w:basedOn w:val="DefaultParagraphFont"/>
+    <w:link w:val="Subtitle"/>
+    <w:uiPriority w:val="11"/>
+    <w:rsid w:val="000B5DAA"/>
+    <w:rPr>
+      <w:rFonts w:eastAsiaTheme="minorEastAsia"/>
+      <w:color w:val="5A5A5A" w:themeColor="text1" w:themeTint="A5"/>
+      <w:spacing w:val="15"/>
+    </w:rPr>
+  </w:style>
 </w:styles>
 </file>
 
@@ -16666,22 +17028,13 @@
   <a:extraClrSchemeLst/>
   <a:extLst>
     <a:ext uri="{05A4C25C-085E-4340-85A3-A5531E510DB2}">
-      <thm15:themeFamily xmlns:thm15="http://schemas.microsoft.com/office/thememl/2012/main" xmlns="" name="Office Theme" id="{62F939B6-93AF-4DB8-9C6B-D6C7DFDC589F}" vid="{4A3C46E8-61CC-4603-A589-7422A47A8E4A}"/>
+      <thm15:themeFamily xmlns:thm15="http://schemas.microsoft.com/office/thememl/2012/main" name="Office Theme" id="{62F939B6-93AF-4DB8-9C6B-D6C7DFDC589F}" vid="{4A3C46E8-61CC-4603-A589-7422A47A8E4A}"/>
     </a:ext>
   </a:extLst>
 </a:theme>
 </file>
 
 <file path=customXml/item1.xml><?xml version="1.0" encoding="utf-8"?>
-<?mso-contentType ?>
-<FormTemplates xmlns="http://schemas.microsoft.com/sharepoint/v3/contenttype/forms">
-  <Display>DocumentLibraryForm</Display>
-  <Edit>DocumentLibraryForm</Edit>
-  <New>DocumentLibraryForm</New>
-</FormTemplates>
-</file>
-
-<file path=customXml/item2.xml><?xml version="1.0" encoding="utf-8"?>
 <ct:contentTypeSchema xmlns:ct="http://schemas.microsoft.com/office/2006/metadata/contentType" xmlns:ma="http://schemas.microsoft.com/office/2006/metadata/properties/metaAttributes" ct:_="" ma:_="" ma:contentTypeName="Document" ma:contentTypeID="0x0101009908F0D5200DB64F9B54BE3C7E5AF3F5" ma:contentTypeVersion="17" ma:contentTypeDescription="Create a new document." ma:contentTypeScope="" ma:versionID="12b57a68332744c12cda9e1d0d2e99c8">
   <xsd:schema xmlns:xsd="http://www.w3.org/2001/XMLSchema" xmlns:xs="http://www.w3.org/2001/XMLSchema" xmlns:p="http://schemas.microsoft.com/office/2006/metadata/properties" xmlns:ns2="42f62ab1-ebce-4090-8195-e31373602661" xmlns:ns3="12365787-10fb-47c7-81fb-e52683fe5b66" targetNamespace="http://schemas.microsoft.com/office/2006/metadata/properties" ma:root="true" ma:fieldsID="c4fcd54fe1adbccdb06410db4579accb" ns2:_="" ns3:_="">
     <xsd:import namespace="42f62ab1-ebce-4090-8195-e31373602661"/>
@@ -16924,7 +17277,20 @@
 </ct:contentTypeSchema>
 </file>
 
+<file path=customXml/item2.xml><?xml version="1.0" encoding="utf-8"?>
+<?mso-contentType ?>
+<FormTemplates xmlns="http://schemas.microsoft.com/sharepoint/v3/contenttype/forms">
+  <Display>DocumentLibraryForm</Display>
+  <Edit>DocumentLibraryForm</Edit>
+  <New>DocumentLibraryForm</New>
+</FormTemplates>
+</file>
+
 <file path=customXml/item3.xml><?xml version="1.0" encoding="utf-8"?>
+<b:Sources xmlns:b="http://schemas.openxmlformats.org/officeDocument/2006/bibliography" xmlns="http://schemas.openxmlformats.org/officeDocument/2006/bibliography" SelectedStyle="\APASixthEditionOfficeOnline.xsl" StyleName="APA" Version="6"/>
+</file>
+
+<file path=customXml/item4.xml><?xml version="1.0" encoding="utf-8"?>
 <p:properties xmlns:p="http://schemas.microsoft.com/office/2006/metadata/properties" xmlns:xsi="http://www.w3.org/2001/XMLSchema-instance" xmlns:pc="http://schemas.microsoft.com/office/infopath/2007/PartnerControls">
   <documentManagement>
     <lcf76f155ced4ddcb4097134ff3c332f xmlns="12365787-10fb-47c7-81fb-e52683fe5b66">
@@ -16936,19 +17302,7 @@
 </p:properties>
 </file>
 
-<file path=customXml/item4.xml><?xml version="1.0" encoding="utf-8"?>
-<b:Sources xmlns:b="http://schemas.openxmlformats.org/officeDocument/2006/bibliography" xmlns="http://schemas.openxmlformats.org/officeDocument/2006/bibliography" SelectedStyle="\APASixthEditionOfficeOnline.xsl" StyleName="APA" Version="6"/>
-</file>
-
 <file path=customXml/itemProps1.xml><?xml version="1.0" encoding="utf-8"?>
-<ds:datastoreItem xmlns:ds="http://schemas.openxmlformats.org/officeDocument/2006/customXml" ds:itemID="{B0FAAD6F-954C-4C9B-A6C4-DDD95C608B5D}">
-  <ds:schemaRefs>
-    <ds:schemaRef ds:uri="http://schemas.microsoft.com/sharepoint/v3/contenttype/forms"/>
-  </ds:schemaRefs>
-</ds:datastoreItem>
-</file>
-
-<file path=customXml/itemProps2.xml><?xml version="1.0" encoding="utf-8"?>
 <ds:datastoreItem xmlns:ds="http://schemas.openxmlformats.org/officeDocument/2006/customXml" ds:itemID="{ABB48D17-662D-4D98-81EE-2B566DD67C76}">
   <ds:schemaRefs>
     <ds:schemaRef ds:uri="http://schemas.microsoft.com/office/2006/metadata/contentType"/>
@@ -16967,7 +17321,23 @@
 </ds:datastoreItem>
 </file>
 
+<file path=customXml/itemProps2.xml><?xml version="1.0" encoding="utf-8"?>
+<ds:datastoreItem xmlns:ds="http://schemas.openxmlformats.org/officeDocument/2006/customXml" ds:itemID="{B0FAAD6F-954C-4C9B-A6C4-DDD95C608B5D}">
+  <ds:schemaRefs>
+    <ds:schemaRef ds:uri="http://schemas.microsoft.com/sharepoint/v3/contenttype/forms"/>
+  </ds:schemaRefs>
+</ds:datastoreItem>
+</file>
+
 <file path=customXml/itemProps3.xml><?xml version="1.0" encoding="utf-8"?>
+<ds:datastoreItem xmlns:ds="http://schemas.openxmlformats.org/officeDocument/2006/customXml" ds:itemID="{CEE4F229-EAF5-4C44-9C9B-6DAF650FFA49}">
+  <ds:schemaRefs>
+    <ds:schemaRef ds:uri="http://schemas.openxmlformats.org/officeDocument/2006/bibliography"/>
+  </ds:schemaRefs>
+</ds:datastoreItem>
+</file>
+
+<file path=customXml/itemProps4.xml><?xml version="1.0" encoding="utf-8"?>
 <ds:datastoreItem xmlns:ds="http://schemas.openxmlformats.org/officeDocument/2006/customXml" ds:itemID="{09DC26B7-A3FB-45F6-9BB2-0DC3DA16449E}">
   <ds:schemaRefs>
     <ds:schemaRef ds:uri="http://schemas.microsoft.com/office/2006/metadata/properties"/>
@@ -16976,12 +17346,4 @@
     <ds:schemaRef ds:uri="42f62ab1-ebce-4090-8195-e31373602661"/>
   </ds:schemaRefs>
 </ds:datastoreItem>
-</file>
-
-<file path=customXml/itemProps4.xml><?xml version="1.0" encoding="utf-8"?>
-<ds:datastoreItem xmlns:ds="http://schemas.openxmlformats.org/officeDocument/2006/customXml" ds:itemID="{CEE4F229-EAF5-4C44-9C9B-6DAF650FFA49}">
-  <ds:schemaRefs>
-    <ds:schemaRef ds:uri="http://schemas.openxmlformats.org/officeDocument/2006/bibliography"/>
-  </ds:schemaRefs>
-</ds:datastoreItem>
 </file>
</xml_diff>